<commit_message>
finished sprint 1 personal report
</commit_message>
<xml_diff>
--- a/docs/sprints/sprint_1/38883171 - Report/draft/38883171.docx
+++ b/docs/sprints/sprint_1/38883171 - Report/draft/38883171.docx
@@ -35,11 +35,9 @@
       <w:pPr>
         <w:pStyle w:val="Subtitle"/>
       </w:pPr>
-      <w:proofErr w:type="spellStart"/>
       <w:r>
         <w:t>lu-lvb-JourneyPlanner</w:t>
       </w:r>
-      <w:proofErr w:type="spellEnd"/>
     </w:p>
     <w:p>
       <w:pPr>
@@ -90,10 +88,1302 @@
       <w:r>
         <w:t>equirement</w:t>
       </w:r>
-      <w:r>
-        <w:t>s:</w:t>
-      </w:r>
-    </w:p>
+    </w:p>
+    <w:tbl>
+      <w:tblPr>
+        <w:tblStyle w:val="TableGrid"/>
+        <w:tblW w:w="9715" w:type="dxa"/>
+        <w:tblLook w:val="04A0" w:firstRow="1" w:lastRow="0" w:firstColumn="1" w:lastColumn="0" w:noHBand="0" w:noVBand="1"/>
+      </w:tblPr>
+      <w:tblGrid>
+        <w:gridCol w:w="791"/>
+        <w:gridCol w:w="4937"/>
+        <w:gridCol w:w="1143"/>
+        <w:gridCol w:w="2844"/>
+      </w:tblGrid>
+      <w:tr>
+        <w:tc>
+          <w:tcPr>
+            <w:tcW w:w="791" w:type="dxa"/>
+          </w:tcPr>
+          <w:p>
+            <w:pPr>
+              <w:rPr>
+                <w:b/>
+                <w:bCs/>
+                <w:sz w:val="20"/>
+                <w:szCs w:val="20"/>
+              </w:rPr>
+            </w:pPr>
+            <w:r>
+              <w:rPr>
+                <w:b/>
+                <w:bCs/>
+                <w:sz w:val="20"/>
+                <w:szCs w:val="20"/>
+                <w:lang w:val="es-MX"/>
+              </w:rPr>
+              <w:t>GH Issue #</w:t>
+            </w:r>
+          </w:p>
+        </w:tc>
+        <w:tc>
+          <w:tcPr>
+            <w:tcW w:w="4937" w:type="dxa"/>
+          </w:tcPr>
+          <w:p>
+            <w:pPr>
+              <w:rPr>
+                <w:b/>
+                <w:bCs/>
+                <w:sz w:val="20"/>
+                <w:szCs w:val="20"/>
+              </w:rPr>
+            </w:pPr>
+            <w:r>
+              <w:rPr>
+                <w:b/>
+                <w:bCs/>
+                <w:sz w:val="20"/>
+                <w:szCs w:val="20"/>
+                <w:lang w:val="es-MX"/>
+              </w:rPr>
+              <w:t>Title</w:t>
+            </w:r>
+          </w:p>
+        </w:tc>
+        <w:tc>
+          <w:tcPr>
+            <w:tcW w:w="1143" w:type="dxa"/>
+          </w:tcPr>
+          <w:p>
+            <w:pPr>
+              <w:rPr>
+                <w:b/>
+                <w:bCs/>
+                <w:sz w:val="20"/>
+                <w:szCs w:val="20"/>
+              </w:rPr>
+            </w:pPr>
+            <w:r>
+              <w:rPr>
+                <w:b/>
+                <w:bCs/>
+                <w:sz w:val="20"/>
+                <w:szCs w:val="20"/>
+                <w:lang w:val="es-MX"/>
+              </w:rPr>
+              <w:t>Estimated Size</w:t>
+            </w:r>
+          </w:p>
+        </w:tc>
+        <w:tc>
+          <w:tcPr>
+            <w:tcW w:w="2844" w:type="dxa"/>
+          </w:tcPr>
+          <w:p>
+            <w:pPr>
+              <w:rPr>
+                <w:b/>
+                <w:bCs/>
+                <w:sz w:val="20"/>
+                <w:szCs w:val="20"/>
+              </w:rPr>
+            </w:pPr>
+            <w:r>
+              <w:rPr>
+                <w:b/>
+                <w:bCs/>
+                <w:sz w:val="20"/>
+                <w:szCs w:val="20"/>
+              </w:rPr>
+              <w:t>Status</w:t>
+            </w:r>
+          </w:p>
+        </w:tc>
+      </w:tr>
+      <w:tr>
+        <w:tc>
+          <w:tcPr>
+            <w:tcW w:w="791" w:type="dxa"/>
+          </w:tcPr>
+          <w:p>
+            <w:pPr>
+              <w:rPr>
+                <w:sz w:val="20"/>
+                <w:szCs w:val="20"/>
+              </w:rPr>
+            </w:pPr>
+            <w:r>
+              <w:rPr>
+                <w:rFonts w:asciiTheme="majorHAnsi" w:hAnsiTheme="majorHAnsi"/>
+                <w:sz w:val="20"/>
+                <w:szCs w:val="20"/>
+                <w:lang w:val="es-MX"/>
+              </w:rPr>
+              <w:t>#1</w:t>
+            </w:r>
+          </w:p>
+        </w:tc>
+        <w:tc>
+          <w:tcPr>
+            <w:tcW w:w="4937" w:type="dxa"/>
+          </w:tcPr>
+          <w:p>
+            <w:pPr>
+              <w:rPr>
+                <w:sz w:val="20"/>
+                <w:szCs w:val="20"/>
+              </w:rPr>
+            </w:pPr>
+            <w:hyperlink r:id="rId7" w:history="1">
+              <w:r>
+                <w:rPr>
+                  <w:rStyle w:val="Hyperlink"/>
+                  <w:rFonts w:asciiTheme="majorHAnsi" w:hAnsiTheme="majorHAnsi"/>
+                  <w:b/>
+                  <w:bCs/>
+                  <w:sz w:val="20"/>
+                  <w:szCs w:val="20"/>
+                </w:rPr>
+                <w:t>Document APIs in shared PostMan Workspace</w:t>
+              </w:r>
+            </w:hyperlink>
+          </w:p>
+        </w:tc>
+        <w:tc>
+          <w:tcPr>
+            <w:tcW w:w="1143" w:type="dxa"/>
+          </w:tcPr>
+          <w:p>
+            <w:pPr>
+              <w:rPr>
+                <w:sz w:val="20"/>
+                <w:szCs w:val="20"/>
+              </w:rPr>
+            </w:pPr>
+            <w:r>
+              <w:rPr>
+                <w:rFonts w:asciiTheme="majorHAnsi" w:hAnsiTheme="majorHAnsi"/>
+                <w:sz w:val="20"/>
+                <w:szCs w:val="20"/>
+              </w:rPr>
+              <w:t>XS</w:t>
+            </w:r>
+          </w:p>
+        </w:tc>
+        <w:tc>
+          <w:tcPr>
+            <w:tcW w:w="2844" w:type="dxa"/>
+          </w:tcPr>
+          <w:p>
+            <w:pPr>
+              <w:rPr>
+                <w:b/>
+                <w:bCs/>
+                <w:color w:val="00B050"/>
+                <w:sz w:val="20"/>
+                <w:szCs w:val="20"/>
+              </w:rPr>
+            </w:pPr>
+            <w:r>
+              <w:rPr>
+                <w:b/>
+                <w:bCs/>
+                <w:color w:val="00B050"/>
+                <w:sz w:val="20"/>
+                <w:szCs w:val="20"/>
+              </w:rPr>
+              <w:t>COMPLETED</w:t>
+            </w:r>
+          </w:p>
+        </w:tc>
+      </w:tr>
+      <w:tr>
+        <w:tc>
+          <w:tcPr>
+            <w:tcW w:w="791" w:type="dxa"/>
+          </w:tcPr>
+          <w:p>
+            <w:pPr>
+              <w:rPr>
+                <w:sz w:val="20"/>
+                <w:szCs w:val="20"/>
+              </w:rPr>
+            </w:pPr>
+            <w:r>
+              <w:rPr>
+                <w:rFonts w:asciiTheme="majorHAnsi" w:hAnsiTheme="majorHAnsi"/>
+                <w:sz w:val="20"/>
+                <w:szCs w:val="20"/>
+              </w:rPr>
+              <w:t>#2</w:t>
+            </w:r>
+          </w:p>
+        </w:tc>
+        <w:tc>
+          <w:tcPr>
+            <w:tcW w:w="4937" w:type="dxa"/>
+          </w:tcPr>
+          <w:p>
+            <w:pPr>
+              <w:rPr>
+                <w:sz w:val="20"/>
+                <w:szCs w:val="20"/>
+              </w:rPr>
+            </w:pPr>
+            <w:hyperlink r:id="rId8" w:history="1">
+              <w:r>
+                <w:rPr>
+                  <w:rStyle w:val="Hyperlink"/>
+                  <w:rFonts w:asciiTheme="majorHAnsi" w:hAnsiTheme="majorHAnsi"/>
+                  <w:b/>
+                  <w:bCs/>
+                  <w:sz w:val="20"/>
+                  <w:szCs w:val="20"/>
+                </w:rPr>
+                <w:t>Create Use Case Diagram for Requirement Interaction Overview</w:t>
+              </w:r>
+            </w:hyperlink>
+          </w:p>
+        </w:tc>
+        <w:tc>
+          <w:tcPr>
+            <w:tcW w:w="1143" w:type="dxa"/>
+          </w:tcPr>
+          <w:p>
+            <w:pPr>
+              <w:rPr>
+                <w:sz w:val="20"/>
+                <w:szCs w:val="20"/>
+              </w:rPr>
+            </w:pPr>
+            <w:r>
+              <w:rPr>
+                <w:rFonts w:asciiTheme="majorHAnsi" w:hAnsiTheme="majorHAnsi"/>
+                <w:sz w:val="20"/>
+                <w:szCs w:val="20"/>
+              </w:rPr>
+              <w:t>S</w:t>
+            </w:r>
+          </w:p>
+        </w:tc>
+        <w:tc>
+          <w:tcPr>
+            <w:tcW w:w="2844" w:type="dxa"/>
+          </w:tcPr>
+          <w:p>
+            <w:pPr>
+              <w:rPr>
+                <w:b/>
+                <w:bCs/>
+                <w:color w:val="00B050"/>
+                <w:sz w:val="20"/>
+                <w:szCs w:val="20"/>
+              </w:rPr>
+            </w:pPr>
+            <w:r>
+              <w:rPr>
+                <w:b/>
+                <w:bCs/>
+                <w:color w:val="00B050"/>
+                <w:sz w:val="20"/>
+                <w:szCs w:val="20"/>
+              </w:rPr>
+              <w:t>COMPLETED</w:t>
+            </w:r>
+          </w:p>
+        </w:tc>
+      </w:tr>
+      <w:tr>
+        <w:tc>
+          <w:tcPr>
+            <w:tcW w:w="791" w:type="dxa"/>
+          </w:tcPr>
+          <w:p>
+            <w:pPr>
+              <w:rPr>
+                <w:sz w:val="20"/>
+                <w:szCs w:val="20"/>
+              </w:rPr>
+            </w:pPr>
+            <w:r>
+              <w:rPr>
+                <w:rFonts w:asciiTheme="majorHAnsi" w:hAnsiTheme="majorHAnsi"/>
+                <w:sz w:val="20"/>
+                <w:szCs w:val="20"/>
+              </w:rPr>
+              <w:t>#4</w:t>
+            </w:r>
+          </w:p>
+        </w:tc>
+        <w:tc>
+          <w:tcPr>
+            <w:tcW w:w="4937" w:type="dxa"/>
+          </w:tcPr>
+          <w:p>
+            <w:pPr>
+              <w:rPr>
+                <w:sz w:val="20"/>
+                <w:szCs w:val="20"/>
+              </w:rPr>
+            </w:pPr>
+            <w:hyperlink r:id="rId9" w:history="1">
+              <w:r>
+                <w:rPr>
+                  <w:rStyle w:val="Hyperlink"/>
+                  <w:rFonts w:asciiTheme="majorHAnsi" w:hAnsiTheme="majorHAnsi"/>
+                  <w:b/>
+                  <w:bCs/>
+                  <w:sz w:val="20"/>
+                  <w:szCs w:val="20"/>
+                </w:rPr>
+                <w:t>Create Repository Skeleton</w:t>
+              </w:r>
+            </w:hyperlink>
+          </w:p>
+        </w:tc>
+        <w:tc>
+          <w:tcPr>
+            <w:tcW w:w="1143" w:type="dxa"/>
+          </w:tcPr>
+          <w:p>
+            <w:pPr>
+              <w:rPr>
+                <w:sz w:val="20"/>
+                <w:szCs w:val="20"/>
+              </w:rPr>
+            </w:pPr>
+            <w:r>
+              <w:rPr>
+                <w:rFonts w:asciiTheme="majorHAnsi" w:hAnsiTheme="majorHAnsi"/>
+                <w:sz w:val="20"/>
+                <w:szCs w:val="20"/>
+              </w:rPr>
+              <w:t>XS</w:t>
+            </w:r>
+          </w:p>
+        </w:tc>
+        <w:tc>
+          <w:tcPr>
+            <w:tcW w:w="2844" w:type="dxa"/>
+          </w:tcPr>
+          <w:p>
+            <w:pPr>
+              <w:rPr>
+                <w:b/>
+                <w:bCs/>
+                <w:color w:val="00B050"/>
+                <w:sz w:val="20"/>
+                <w:szCs w:val="20"/>
+              </w:rPr>
+            </w:pPr>
+            <w:r>
+              <w:rPr>
+                <w:b/>
+                <w:bCs/>
+                <w:color w:val="00B050"/>
+                <w:sz w:val="20"/>
+                <w:szCs w:val="20"/>
+              </w:rPr>
+              <w:t>COMPLETED</w:t>
+            </w:r>
+          </w:p>
+        </w:tc>
+      </w:tr>
+      <w:tr>
+        <w:tc>
+          <w:tcPr>
+            <w:tcW w:w="791" w:type="dxa"/>
+          </w:tcPr>
+          <w:p>
+            <w:pPr>
+              <w:rPr>
+                <w:sz w:val="20"/>
+                <w:szCs w:val="20"/>
+              </w:rPr>
+            </w:pPr>
+            <w:r>
+              <w:rPr>
+                <w:rFonts w:asciiTheme="majorHAnsi" w:hAnsiTheme="majorHAnsi"/>
+                <w:sz w:val="20"/>
+                <w:szCs w:val="20"/>
+              </w:rPr>
+              <w:t>#5</w:t>
+            </w:r>
+          </w:p>
+        </w:tc>
+        <w:tc>
+          <w:tcPr>
+            <w:tcW w:w="4937" w:type="dxa"/>
+          </w:tcPr>
+          <w:p>
+            <w:pPr>
+              <w:rPr>
+                <w:sz w:val="20"/>
+                <w:szCs w:val="20"/>
+              </w:rPr>
+            </w:pPr>
+            <w:hyperlink r:id="rId10" w:history="1">
+              <w:r>
+                <w:rPr>
+                  <w:rStyle w:val="Hyperlink"/>
+                  <w:rFonts w:asciiTheme="majorHAnsi" w:hAnsiTheme="majorHAnsi"/>
+                  <w:b/>
+                  <w:bCs/>
+                  <w:sz w:val="20"/>
+                  <w:szCs w:val="20"/>
+                </w:rPr>
+                <w:t>Create App Skeleton with Plugins</w:t>
+              </w:r>
+            </w:hyperlink>
+          </w:p>
+        </w:tc>
+        <w:tc>
+          <w:tcPr>
+            <w:tcW w:w="1143" w:type="dxa"/>
+          </w:tcPr>
+          <w:p>
+            <w:pPr>
+              <w:rPr>
+                <w:sz w:val="20"/>
+                <w:szCs w:val="20"/>
+              </w:rPr>
+            </w:pPr>
+            <w:r>
+              <w:rPr>
+                <w:rFonts w:asciiTheme="majorHAnsi" w:hAnsiTheme="majorHAnsi"/>
+                <w:sz w:val="20"/>
+                <w:szCs w:val="20"/>
+              </w:rPr>
+              <w:t>S</w:t>
+            </w:r>
+          </w:p>
+        </w:tc>
+        <w:tc>
+          <w:tcPr>
+            <w:tcW w:w="2844" w:type="dxa"/>
+          </w:tcPr>
+          <w:p>
+            <w:pPr>
+              <w:rPr>
+                <w:b/>
+                <w:bCs/>
+                <w:color w:val="00B050"/>
+                <w:sz w:val="20"/>
+                <w:szCs w:val="20"/>
+              </w:rPr>
+            </w:pPr>
+            <w:r>
+              <w:rPr>
+                <w:b/>
+                <w:bCs/>
+                <w:color w:val="00B050"/>
+                <w:sz w:val="20"/>
+                <w:szCs w:val="20"/>
+              </w:rPr>
+              <w:t>COMPLETED</w:t>
+            </w:r>
+          </w:p>
+        </w:tc>
+      </w:tr>
+      <w:tr>
+        <w:tc>
+          <w:tcPr>
+            <w:tcW w:w="791" w:type="dxa"/>
+          </w:tcPr>
+          <w:p>
+            <w:pPr>
+              <w:rPr>
+                <w:sz w:val="20"/>
+                <w:szCs w:val="20"/>
+              </w:rPr>
+            </w:pPr>
+            <w:r>
+              <w:rPr>
+                <w:rFonts w:asciiTheme="majorHAnsi" w:hAnsiTheme="majorHAnsi"/>
+                <w:sz w:val="20"/>
+                <w:szCs w:val="20"/>
+              </w:rPr>
+              <w:t xml:space="preserve">#6 </w:t>
+            </w:r>
+          </w:p>
+        </w:tc>
+        <w:tc>
+          <w:tcPr>
+            <w:tcW w:w="4937" w:type="dxa"/>
+          </w:tcPr>
+          <w:p>
+            <w:pPr>
+              <w:rPr>
+                <w:sz w:val="20"/>
+                <w:szCs w:val="20"/>
+              </w:rPr>
+            </w:pPr>
+            <w:hyperlink r:id="rId11" w:history="1">
+              <w:r>
+                <w:rPr>
+                  <w:rStyle w:val="Hyperlink"/>
+                  <w:rFonts w:asciiTheme="majorHAnsi" w:hAnsiTheme="majorHAnsi"/>
+                  <w:b/>
+                  <w:bCs/>
+                  <w:sz w:val="20"/>
+                  <w:szCs w:val="20"/>
+                </w:rPr>
+                <w:t>ESLint Formatting Rules</w:t>
+              </w:r>
+            </w:hyperlink>
+          </w:p>
+        </w:tc>
+        <w:tc>
+          <w:tcPr>
+            <w:tcW w:w="1143" w:type="dxa"/>
+          </w:tcPr>
+          <w:p>
+            <w:pPr>
+              <w:rPr>
+                <w:sz w:val="20"/>
+                <w:szCs w:val="20"/>
+              </w:rPr>
+            </w:pPr>
+            <w:r>
+              <w:rPr>
+                <w:rFonts w:asciiTheme="majorHAnsi" w:hAnsiTheme="majorHAnsi"/>
+                <w:sz w:val="20"/>
+                <w:szCs w:val="20"/>
+              </w:rPr>
+              <w:t>XS</w:t>
+            </w:r>
+          </w:p>
+        </w:tc>
+        <w:tc>
+          <w:tcPr>
+            <w:tcW w:w="2844" w:type="dxa"/>
+          </w:tcPr>
+          <w:p>
+            <w:pPr>
+              <w:rPr>
+                <w:b/>
+                <w:bCs/>
+                <w:color w:val="FFC000"/>
+                <w:sz w:val="20"/>
+                <w:szCs w:val="20"/>
+              </w:rPr>
+            </w:pPr>
+            <w:r>
+              <w:rPr>
+                <w:b/>
+                <w:bCs/>
+                <w:color w:val="FFC000"/>
+                <w:sz w:val="20"/>
+                <w:szCs w:val="20"/>
+              </w:rPr>
+              <w:t>PENDING</w:t>
+            </w:r>
+          </w:p>
+          <w:p>
+            <w:pPr>
+              <w:rPr>
+                <w:sz w:val="20"/>
+                <w:szCs w:val="20"/>
+              </w:rPr>
+            </w:pPr>
+            <w:r>
+              <w:rPr>
+                <w:sz w:val="20"/>
+                <w:szCs w:val="20"/>
+              </w:rPr>
+              <w:t xml:space="preserve">Basic rules implemented. </w:t>
+            </w:r>
+          </w:p>
+        </w:tc>
+      </w:tr>
+      <w:tr>
+        <w:tc>
+          <w:tcPr>
+            <w:tcW w:w="791" w:type="dxa"/>
+          </w:tcPr>
+          <w:p>
+            <w:pPr>
+              <w:rPr>
+                <w:sz w:val="20"/>
+                <w:szCs w:val="20"/>
+              </w:rPr>
+            </w:pPr>
+            <w:r>
+              <w:rPr>
+                <w:rFonts w:asciiTheme="majorHAnsi" w:hAnsiTheme="majorHAnsi"/>
+                <w:sz w:val="20"/>
+                <w:szCs w:val="20"/>
+              </w:rPr>
+              <w:t>#7</w:t>
+            </w:r>
+          </w:p>
+        </w:tc>
+        <w:tc>
+          <w:tcPr>
+            <w:tcW w:w="4937" w:type="dxa"/>
+          </w:tcPr>
+          <w:p>
+            <w:pPr>
+              <w:rPr>
+                <w:sz w:val="20"/>
+                <w:szCs w:val="20"/>
+              </w:rPr>
+            </w:pPr>
+            <w:hyperlink r:id="rId12" w:history="1">
+              <w:r>
+                <w:rPr>
+                  <w:rStyle w:val="Hyperlink"/>
+                  <w:rFonts w:asciiTheme="majorHAnsi" w:hAnsiTheme="majorHAnsi"/>
+                  <w:b/>
+                  <w:bCs/>
+                  <w:sz w:val="20"/>
+                  <w:szCs w:val="20"/>
+                </w:rPr>
+                <w:t>Prettier Formatting Rules</w:t>
+              </w:r>
+            </w:hyperlink>
+          </w:p>
+        </w:tc>
+        <w:tc>
+          <w:tcPr>
+            <w:tcW w:w="1143" w:type="dxa"/>
+          </w:tcPr>
+          <w:p>
+            <w:pPr>
+              <w:rPr>
+                <w:sz w:val="20"/>
+                <w:szCs w:val="20"/>
+              </w:rPr>
+            </w:pPr>
+            <w:r>
+              <w:rPr>
+                <w:rFonts w:asciiTheme="majorHAnsi" w:hAnsiTheme="majorHAnsi"/>
+                <w:sz w:val="20"/>
+                <w:szCs w:val="20"/>
+              </w:rPr>
+              <w:t>XS</w:t>
+            </w:r>
+          </w:p>
+        </w:tc>
+        <w:tc>
+          <w:tcPr>
+            <w:tcW w:w="2844" w:type="dxa"/>
+          </w:tcPr>
+          <w:p>
+            <w:pPr>
+              <w:rPr>
+                <w:b/>
+                <w:bCs/>
+                <w:sz w:val="20"/>
+                <w:szCs w:val="20"/>
+              </w:rPr>
+            </w:pPr>
+            <w:r>
+              <w:rPr>
+                <w:b/>
+                <w:bCs/>
+                <w:color w:val="FFC000"/>
+                <w:sz w:val="20"/>
+                <w:szCs w:val="20"/>
+              </w:rPr>
+              <w:t>PENDING</w:t>
+            </w:r>
+          </w:p>
+        </w:tc>
+      </w:tr>
+      <w:tr>
+        <w:tc>
+          <w:tcPr>
+            <w:tcW w:w="791" w:type="dxa"/>
+          </w:tcPr>
+          <w:p>
+            <w:pPr>
+              <w:rPr>
+                <w:sz w:val="20"/>
+                <w:szCs w:val="20"/>
+              </w:rPr>
+            </w:pPr>
+            <w:r>
+              <w:rPr>
+                <w:rFonts w:asciiTheme="majorHAnsi" w:hAnsiTheme="majorHAnsi"/>
+                <w:sz w:val="20"/>
+                <w:szCs w:val="20"/>
+              </w:rPr>
+              <w:t>#8</w:t>
+            </w:r>
+          </w:p>
+        </w:tc>
+        <w:tc>
+          <w:tcPr>
+            <w:tcW w:w="4937" w:type="dxa"/>
+          </w:tcPr>
+          <w:p>
+            <w:pPr>
+              <w:rPr>
+                <w:sz w:val="20"/>
+                <w:szCs w:val="20"/>
+              </w:rPr>
+            </w:pPr>
+            <w:hyperlink r:id="rId13" w:history="1">
+              <w:r>
+                <w:rPr>
+                  <w:rStyle w:val="Hyperlink"/>
+                  <w:rFonts w:asciiTheme="majorHAnsi" w:hAnsiTheme="majorHAnsi"/>
+                  <w:b/>
+                  <w:bCs/>
+                  <w:sz w:val="20"/>
+                  <w:szCs w:val="20"/>
+                </w:rPr>
+                <w:t>autocompleteService API Implementation</w:t>
+              </w:r>
+            </w:hyperlink>
+          </w:p>
+        </w:tc>
+        <w:tc>
+          <w:tcPr>
+            <w:tcW w:w="1143" w:type="dxa"/>
+          </w:tcPr>
+          <w:p>
+            <w:pPr>
+              <w:rPr>
+                <w:sz w:val="20"/>
+                <w:szCs w:val="20"/>
+              </w:rPr>
+            </w:pPr>
+            <w:r>
+              <w:rPr>
+                <w:rFonts w:asciiTheme="majorHAnsi" w:hAnsiTheme="majorHAnsi"/>
+                <w:sz w:val="20"/>
+                <w:szCs w:val="20"/>
+              </w:rPr>
+              <w:t>XS</w:t>
+            </w:r>
+          </w:p>
+        </w:tc>
+        <w:tc>
+          <w:tcPr>
+            <w:tcW w:w="2844" w:type="dxa"/>
+          </w:tcPr>
+          <w:p>
+            <w:pPr>
+              <w:rPr>
+                <w:b/>
+                <w:bCs/>
+                <w:color w:val="00B050"/>
+                <w:sz w:val="20"/>
+                <w:szCs w:val="20"/>
+              </w:rPr>
+            </w:pPr>
+            <w:r>
+              <w:rPr>
+                <w:b/>
+                <w:bCs/>
+                <w:color w:val="00B050"/>
+                <w:sz w:val="20"/>
+                <w:szCs w:val="20"/>
+              </w:rPr>
+              <w:t>COMPLETED</w:t>
+            </w:r>
+          </w:p>
+        </w:tc>
+      </w:tr>
+      <w:tr>
+        <w:tc>
+          <w:tcPr>
+            <w:tcW w:w="791" w:type="dxa"/>
+          </w:tcPr>
+          <w:p>
+            <w:pPr>
+              <w:rPr>
+                <w:sz w:val="20"/>
+                <w:szCs w:val="20"/>
+              </w:rPr>
+            </w:pPr>
+            <w:r>
+              <w:rPr>
+                <w:rFonts w:asciiTheme="majorHAnsi" w:hAnsiTheme="majorHAnsi"/>
+                <w:sz w:val="20"/>
+                <w:szCs w:val="20"/>
+              </w:rPr>
+              <w:t>#11</w:t>
+            </w:r>
+          </w:p>
+        </w:tc>
+        <w:tc>
+          <w:tcPr>
+            <w:tcW w:w="4937" w:type="dxa"/>
+          </w:tcPr>
+          <w:p>
+            <w:pPr>
+              <w:rPr>
+                <w:sz w:val="20"/>
+                <w:szCs w:val="20"/>
+              </w:rPr>
+            </w:pPr>
+            <w:hyperlink r:id="rId14" w:history="1">
+              <w:r>
+                <w:rPr>
+                  <w:rStyle w:val="Hyperlink"/>
+                  <w:rFonts w:asciiTheme="majorHAnsi" w:hAnsiTheme="majorHAnsi"/>
+                  <w:b/>
+                  <w:bCs/>
+                  <w:sz w:val="20"/>
+                  <w:szCs w:val="20"/>
+                </w:rPr>
+                <w:t>Create Sprint 1 Requirement Tasks and Distribution</w:t>
+              </w:r>
+            </w:hyperlink>
+          </w:p>
+        </w:tc>
+        <w:tc>
+          <w:tcPr>
+            <w:tcW w:w="1143" w:type="dxa"/>
+          </w:tcPr>
+          <w:p>
+            <w:pPr>
+              <w:rPr>
+                <w:sz w:val="20"/>
+                <w:szCs w:val="20"/>
+              </w:rPr>
+            </w:pPr>
+            <w:r>
+              <w:rPr>
+                <w:rFonts w:asciiTheme="majorHAnsi" w:hAnsiTheme="majorHAnsi"/>
+                <w:sz w:val="20"/>
+                <w:szCs w:val="20"/>
+              </w:rPr>
+              <w:t>S</w:t>
+            </w:r>
+          </w:p>
+        </w:tc>
+        <w:tc>
+          <w:tcPr>
+            <w:tcW w:w="2844" w:type="dxa"/>
+          </w:tcPr>
+          <w:p>
+            <w:pPr>
+              <w:rPr>
+                <w:b/>
+                <w:bCs/>
+                <w:color w:val="00B050"/>
+                <w:sz w:val="20"/>
+                <w:szCs w:val="20"/>
+              </w:rPr>
+            </w:pPr>
+            <w:r>
+              <w:rPr>
+                <w:b/>
+                <w:bCs/>
+                <w:color w:val="00B050"/>
+                <w:sz w:val="20"/>
+                <w:szCs w:val="20"/>
+              </w:rPr>
+              <w:t>COMPLETED</w:t>
+            </w:r>
+          </w:p>
+        </w:tc>
+      </w:tr>
+      <w:tr>
+        <w:tc>
+          <w:tcPr>
+            <w:tcW w:w="791" w:type="dxa"/>
+          </w:tcPr>
+          <w:p>
+            <w:pPr>
+              <w:rPr>
+                <w:sz w:val="20"/>
+                <w:szCs w:val="20"/>
+              </w:rPr>
+            </w:pPr>
+            <w:r>
+              <w:rPr>
+                <w:rFonts w:asciiTheme="majorHAnsi" w:hAnsiTheme="majorHAnsi"/>
+                <w:sz w:val="20"/>
+                <w:szCs w:val="20"/>
+              </w:rPr>
+              <w:t>#12</w:t>
+            </w:r>
+          </w:p>
+        </w:tc>
+        <w:tc>
+          <w:tcPr>
+            <w:tcW w:w="4937" w:type="dxa"/>
+          </w:tcPr>
+          <w:p>
+            <w:pPr>
+              <w:rPr>
+                <w:sz w:val="20"/>
+                <w:szCs w:val="20"/>
+              </w:rPr>
+            </w:pPr>
+            <w:hyperlink r:id="rId15" w:history="1">
+              <w:r>
+                <w:rPr>
+                  <w:rStyle w:val="Hyperlink"/>
+                  <w:rFonts w:asciiTheme="majorHAnsi" w:hAnsiTheme="majorHAnsi"/>
+                  <w:b/>
+                  <w:bCs/>
+                  <w:sz w:val="20"/>
+                  <w:szCs w:val="20"/>
+                </w:rPr>
+                <w:t>nearbysearchsearchService API Implementation</w:t>
+              </w:r>
+            </w:hyperlink>
+          </w:p>
+        </w:tc>
+        <w:tc>
+          <w:tcPr>
+            <w:tcW w:w="1143" w:type="dxa"/>
+          </w:tcPr>
+          <w:p>
+            <w:pPr>
+              <w:rPr>
+                <w:sz w:val="20"/>
+                <w:szCs w:val="20"/>
+              </w:rPr>
+            </w:pPr>
+            <w:r>
+              <w:rPr>
+                <w:rFonts w:asciiTheme="majorHAnsi" w:hAnsiTheme="majorHAnsi"/>
+                <w:sz w:val="20"/>
+                <w:szCs w:val="20"/>
+              </w:rPr>
+              <w:t>XS</w:t>
+            </w:r>
+          </w:p>
+        </w:tc>
+        <w:tc>
+          <w:tcPr>
+            <w:tcW w:w="2844" w:type="dxa"/>
+          </w:tcPr>
+          <w:p>
+            <w:pPr>
+              <w:rPr>
+                <w:b/>
+                <w:bCs/>
+                <w:color w:val="C00000"/>
+                <w:sz w:val="20"/>
+                <w:szCs w:val="20"/>
+              </w:rPr>
+            </w:pPr>
+            <w:r>
+              <w:rPr>
+                <w:b/>
+                <w:bCs/>
+                <w:color w:val="C00000"/>
+                <w:sz w:val="20"/>
+                <w:szCs w:val="20"/>
+              </w:rPr>
+              <w:t>CANCELLED</w:t>
+            </w:r>
+          </w:p>
+          <w:p>
+            <w:pPr>
+              <w:rPr>
+                <w:sz w:val="20"/>
+                <w:szCs w:val="20"/>
+              </w:rPr>
+            </w:pPr>
+            <w:r>
+              <w:rPr>
+                <w:sz w:val="20"/>
+                <w:szCs w:val="20"/>
+              </w:rPr>
+              <w:t>Extra effort, not demanded in requirements.</w:t>
+            </w:r>
+          </w:p>
+        </w:tc>
+      </w:tr>
+      <w:tr>
+        <w:tc>
+          <w:tcPr>
+            <w:tcW w:w="791" w:type="dxa"/>
+          </w:tcPr>
+          <w:p>
+            <w:pPr>
+              <w:rPr>
+                <w:sz w:val="20"/>
+                <w:szCs w:val="20"/>
+              </w:rPr>
+            </w:pPr>
+            <w:r>
+              <w:rPr>
+                <w:rFonts w:asciiTheme="majorHAnsi" w:hAnsiTheme="majorHAnsi"/>
+                <w:sz w:val="20"/>
+                <w:szCs w:val="20"/>
+              </w:rPr>
+              <w:t>#13</w:t>
+            </w:r>
+          </w:p>
+        </w:tc>
+        <w:tc>
+          <w:tcPr>
+            <w:tcW w:w="4937" w:type="dxa"/>
+          </w:tcPr>
+          <w:p>
+            <w:pPr>
+              <w:rPr>
+                <w:sz w:val="20"/>
+                <w:szCs w:val="20"/>
+              </w:rPr>
+            </w:pPr>
+            <w:hyperlink r:id="rId16" w:history="1">
+              <w:r>
+                <w:rPr>
+                  <w:rStyle w:val="Hyperlink"/>
+                  <w:rFonts w:asciiTheme="majorHAnsi" w:hAnsiTheme="majorHAnsi"/>
+                  <w:b/>
+                  <w:bCs/>
+                  <w:sz w:val="20"/>
+                  <w:szCs w:val="20"/>
+                </w:rPr>
+                <w:t>routingService API Implementation</w:t>
+              </w:r>
+            </w:hyperlink>
+          </w:p>
+        </w:tc>
+        <w:tc>
+          <w:tcPr>
+            <w:tcW w:w="1143" w:type="dxa"/>
+          </w:tcPr>
+          <w:p>
+            <w:pPr>
+              <w:rPr>
+                <w:sz w:val="20"/>
+                <w:szCs w:val="20"/>
+              </w:rPr>
+            </w:pPr>
+            <w:r>
+              <w:rPr>
+                <w:rFonts w:asciiTheme="majorHAnsi" w:hAnsiTheme="majorHAnsi"/>
+                <w:sz w:val="20"/>
+                <w:szCs w:val="20"/>
+              </w:rPr>
+              <w:t>XS</w:t>
+            </w:r>
+          </w:p>
+        </w:tc>
+        <w:tc>
+          <w:tcPr>
+            <w:tcW w:w="2844" w:type="dxa"/>
+          </w:tcPr>
+          <w:p>
+            <w:pPr>
+              <w:rPr>
+                <w:b/>
+                <w:bCs/>
+                <w:color w:val="00B050"/>
+                <w:sz w:val="20"/>
+                <w:szCs w:val="20"/>
+              </w:rPr>
+            </w:pPr>
+            <w:r>
+              <w:rPr>
+                <w:b/>
+                <w:bCs/>
+                <w:color w:val="00B050"/>
+                <w:sz w:val="20"/>
+                <w:szCs w:val="20"/>
+              </w:rPr>
+              <w:t>COMPLETED</w:t>
+            </w:r>
+          </w:p>
+        </w:tc>
+      </w:tr>
+      <w:tr>
+        <w:tc>
+          <w:tcPr>
+            <w:tcW w:w="791" w:type="dxa"/>
+          </w:tcPr>
+          <w:p>
+            <w:pPr>
+              <w:rPr>
+                <w:sz w:val="20"/>
+                <w:szCs w:val="20"/>
+              </w:rPr>
+            </w:pPr>
+            <w:r>
+              <w:rPr>
+                <w:rFonts w:asciiTheme="majorHAnsi" w:hAnsiTheme="majorHAnsi"/>
+                <w:sz w:val="20"/>
+                <w:szCs w:val="20"/>
+              </w:rPr>
+              <w:t>#14</w:t>
+            </w:r>
+          </w:p>
+        </w:tc>
+        <w:tc>
+          <w:tcPr>
+            <w:tcW w:w="4937" w:type="dxa"/>
+          </w:tcPr>
+          <w:p>
+            <w:pPr>
+              <w:rPr>
+                <w:sz w:val="20"/>
+                <w:szCs w:val="20"/>
+              </w:rPr>
+            </w:pPr>
+            <w:hyperlink r:id="rId17" w:history="1">
+              <w:r>
+                <w:rPr>
+                  <w:rStyle w:val="Hyperlink"/>
+                  <w:rFonts w:asciiTheme="majorHAnsi" w:hAnsiTheme="majorHAnsi"/>
+                  <w:b/>
+                  <w:bCs/>
+                  <w:sz w:val="20"/>
+                  <w:szCs w:val="20"/>
+                </w:rPr>
+                <w:t>stopmonitorService API Implementation</w:t>
+              </w:r>
+            </w:hyperlink>
+          </w:p>
+        </w:tc>
+        <w:tc>
+          <w:tcPr>
+            <w:tcW w:w="1143" w:type="dxa"/>
+          </w:tcPr>
+          <w:p>
+            <w:pPr>
+              <w:rPr>
+                <w:sz w:val="20"/>
+                <w:szCs w:val="20"/>
+              </w:rPr>
+            </w:pPr>
+            <w:r>
+              <w:rPr>
+                <w:rFonts w:asciiTheme="majorHAnsi" w:hAnsiTheme="majorHAnsi"/>
+                <w:sz w:val="20"/>
+                <w:szCs w:val="20"/>
+              </w:rPr>
+              <w:t>XS</w:t>
+            </w:r>
+          </w:p>
+        </w:tc>
+        <w:tc>
+          <w:tcPr>
+            <w:tcW w:w="2844" w:type="dxa"/>
+          </w:tcPr>
+          <w:p>
+            <w:pPr>
+              <w:rPr>
+                <w:b/>
+                <w:bCs/>
+                <w:color w:val="00B050"/>
+                <w:sz w:val="20"/>
+                <w:szCs w:val="20"/>
+              </w:rPr>
+            </w:pPr>
+            <w:r>
+              <w:rPr>
+                <w:b/>
+                <w:bCs/>
+                <w:color w:val="00B050"/>
+                <w:sz w:val="20"/>
+                <w:szCs w:val="20"/>
+              </w:rPr>
+              <w:t>COMPLETED</w:t>
+            </w:r>
+          </w:p>
+        </w:tc>
+      </w:tr>
+      <w:tr>
+        <w:tc>
+          <w:tcPr>
+            <w:tcW w:w="791" w:type="dxa"/>
+          </w:tcPr>
+          <w:p>
+            <w:pPr>
+              <w:rPr>
+                <w:sz w:val="20"/>
+                <w:szCs w:val="20"/>
+              </w:rPr>
+            </w:pPr>
+            <w:r>
+              <w:rPr>
+                <w:rFonts w:asciiTheme="majorHAnsi" w:hAnsiTheme="majorHAnsi"/>
+                <w:sz w:val="20"/>
+                <w:szCs w:val="20"/>
+              </w:rPr>
+              <w:t>#28</w:t>
+            </w:r>
+          </w:p>
+        </w:tc>
+        <w:tc>
+          <w:tcPr>
+            <w:tcW w:w="4937" w:type="dxa"/>
+          </w:tcPr>
+          <w:p>
+            <w:pPr>
+              <w:rPr>
+                <w:sz w:val="20"/>
+                <w:szCs w:val="20"/>
+              </w:rPr>
+            </w:pPr>
+            <w:hyperlink r:id="rId18" w:history="1">
+              <w:r>
+                <w:rPr>
+                  <w:rStyle w:val="Hyperlink"/>
+                  <w:rFonts w:asciiTheme="majorHAnsi" w:hAnsiTheme="majorHAnsi"/>
+                  <w:b/>
+                  <w:bCs/>
+                  <w:sz w:val="20"/>
+                  <w:szCs w:val="20"/>
+                </w:rPr>
+                <w:t>BaseMap Implementation</w:t>
+              </w:r>
+            </w:hyperlink>
+          </w:p>
+        </w:tc>
+        <w:tc>
+          <w:tcPr>
+            <w:tcW w:w="1143" w:type="dxa"/>
+          </w:tcPr>
+          <w:p>
+            <w:pPr>
+              <w:rPr>
+                <w:sz w:val="20"/>
+                <w:szCs w:val="20"/>
+              </w:rPr>
+            </w:pPr>
+            <w:r>
+              <w:rPr>
+                <w:rFonts w:asciiTheme="majorHAnsi" w:hAnsiTheme="majorHAnsi"/>
+                <w:sz w:val="20"/>
+                <w:szCs w:val="20"/>
+              </w:rPr>
+              <w:t>L</w:t>
+            </w:r>
+          </w:p>
+        </w:tc>
+        <w:tc>
+          <w:tcPr>
+            <w:tcW w:w="2844" w:type="dxa"/>
+          </w:tcPr>
+          <w:p>
+            <w:pPr>
+              <w:rPr>
+                <w:b/>
+                <w:bCs/>
+                <w:sz w:val="20"/>
+                <w:szCs w:val="20"/>
+              </w:rPr>
+            </w:pPr>
+            <w:r>
+              <w:rPr>
+                <w:b/>
+                <w:bCs/>
+                <w:color w:val="FFC000"/>
+                <w:sz w:val="20"/>
+                <w:szCs w:val="20"/>
+              </w:rPr>
+              <w:t>PENDING</w:t>
+            </w:r>
+          </w:p>
+        </w:tc>
+      </w:tr>
+    </w:tbl>
     <w:p>
       <w:pPr>
         <w:pStyle w:val="Heading3"/>
@@ -102,18 +1392,1483 @@
         <w:t>A</w:t>
       </w:r>
       <w:r>
-        <w:t xml:space="preserve">dditional completed </w:t>
-      </w:r>
-      <w:r>
-        <w:t>R</w:t>
-      </w:r>
-      <w:r>
-        <w:t>equirements</w:t>
+        <w:t>dditional completed requirements</w:t>
       </w:r>
       <w:r>
         <w:t>:</w:t>
       </w:r>
     </w:p>
+    <w:tbl>
+      <w:tblPr>
+        <w:tblStyle w:val="TableGrid"/>
+        <w:tblW w:w="9715" w:type="dxa"/>
+        <w:tblLook w:val="04A0" w:firstRow="1" w:lastRow="0" w:firstColumn="1" w:lastColumn="0" w:noHBand="0" w:noVBand="1"/>
+      </w:tblPr>
+      <w:tblGrid>
+        <w:gridCol w:w="811"/>
+        <w:gridCol w:w="4904"/>
+        <w:gridCol w:w="1143"/>
+        <w:gridCol w:w="2857"/>
+      </w:tblGrid>
+      <w:tr>
+        <w:tc>
+          <w:tcPr>
+            <w:tcW w:w="811" w:type="dxa"/>
+          </w:tcPr>
+          <w:p>
+            <w:pPr>
+              <w:rPr>
+                <w:b/>
+                <w:bCs/>
+                <w:sz w:val="20"/>
+                <w:szCs w:val="20"/>
+              </w:rPr>
+            </w:pPr>
+            <w:r>
+              <w:rPr>
+                <w:b/>
+                <w:bCs/>
+                <w:sz w:val="20"/>
+                <w:szCs w:val="20"/>
+                <w:lang w:val="es-MX"/>
+              </w:rPr>
+              <w:t>GH Issue #</w:t>
+            </w:r>
+          </w:p>
+        </w:tc>
+        <w:tc>
+          <w:tcPr>
+            <w:tcW w:w="4904" w:type="dxa"/>
+          </w:tcPr>
+          <w:p>
+            <w:pPr>
+              <w:rPr>
+                <w:b/>
+                <w:bCs/>
+                <w:sz w:val="20"/>
+                <w:szCs w:val="20"/>
+              </w:rPr>
+            </w:pPr>
+            <w:r>
+              <w:rPr>
+                <w:b/>
+                <w:bCs/>
+                <w:sz w:val="20"/>
+                <w:szCs w:val="20"/>
+                <w:lang w:val="es-MX"/>
+              </w:rPr>
+              <w:t>Title</w:t>
+            </w:r>
+          </w:p>
+        </w:tc>
+        <w:tc>
+          <w:tcPr>
+            <w:tcW w:w="1143" w:type="dxa"/>
+          </w:tcPr>
+          <w:p>
+            <w:pPr>
+              <w:rPr>
+                <w:b/>
+                <w:bCs/>
+                <w:sz w:val="20"/>
+                <w:szCs w:val="20"/>
+              </w:rPr>
+            </w:pPr>
+            <w:r>
+              <w:rPr>
+                <w:b/>
+                <w:bCs/>
+                <w:sz w:val="20"/>
+                <w:szCs w:val="20"/>
+                <w:lang w:val="es-MX"/>
+              </w:rPr>
+              <w:t>Estimated Size</w:t>
+            </w:r>
+          </w:p>
+        </w:tc>
+        <w:tc>
+          <w:tcPr>
+            <w:tcW w:w="2857" w:type="dxa"/>
+          </w:tcPr>
+          <w:p>
+            <w:pPr>
+              <w:rPr>
+                <w:b/>
+                <w:bCs/>
+                <w:sz w:val="20"/>
+                <w:szCs w:val="20"/>
+              </w:rPr>
+            </w:pPr>
+            <w:r>
+              <w:rPr>
+                <w:b/>
+                <w:bCs/>
+                <w:sz w:val="20"/>
+                <w:szCs w:val="20"/>
+              </w:rPr>
+              <w:t>Status</w:t>
+            </w:r>
+          </w:p>
+        </w:tc>
+      </w:tr>
+      <w:tr>
+        <w:tc>
+          <w:tcPr>
+            <w:tcW w:w="811" w:type="dxa"/>
+          </w:tcPr>
+          <w:p>
+            <w:pPr>
+              <w:rPr>
+                <w:b/>
+                <w:bCs/>
+                <w:sz w:val="20"/>
+                <w:szCs w:val="20"/>
+                <w:lang w:val="es-MX"/>
+              </w:rPr>
+            </w:pPr>
+            <w:r>
+              <w:rPr>
+                <w:rFonts w:asciiTheme="majorHAnsi" w:hAnsiTheme="majorHAnsi"/>
+                <w:sz w:val="20"/>
+                <w:szCs w:val="20"/>
+              </w:rPr>
+              <w:t>#15</w:t>
+            </w:r>
+          </w:p>
+        </w:tc>
+        <w:bookmarkStart w:id="0" w:name="_Hlk189604711"/>
+        <w:tc>
+          <w:tcPr>
+            <w:tcW w:w="4904" w:type="dxa"/>
+          </w:tcPr>
+          <w:p>
+            <w:pPr>
+              <w:rPr>
+                <w:b/>
+                <w:bCs/>
+                <w:sz w:val="20"/>
+                <w:szCs w:val="20"/>
+              </w:rPr>
+            </w:pPr>
+            <w:r>
+              <w:rPr>
+                <w:rFonts w:asciiTheme="majorHAnsi" w:hAnsiTheme="majorHAnsi"/>
+                <w:sz w:val="20"/>
+                <w:szCs w:val="20"/>
+              </w:rPr>
+              <w:fldChar w:fldCharType="begin"/>
+            </w:r>
+            <w:r>
+              <w:rPr>
+                <w:rFonts w:asciiTheme="majorHAnsi" w:hAnsiTheme="majorHAnsi"/>
+                <w:sz w:val="20"/>
+                <w:szCs w:val="20"/>
+              </w:rPr>
+              <w:instrText>HYPERLINK "https://github.com/JRamirezDD/lu-lvb-JourneyPlanner/issues/15"</w:instrText>
+            </w:r>
+            <w:r>
+              <w:rPr>
+                <w:rFonts w:asciiTheme="majorHAnsi" w:hAnsiTheme="majorHAnsi"/>
+                <w:sz w:val="20"/>
+                <w:szCs w:val="20"/>
+              </w:rPr>
+            </w:r>
+            <w:r>
+              <w:rPr>
+                <w:rFonts w:asciiTheme="majorHAnsi" w:hAnsiTheme="majorHAnsi"/>
+                <w:sz w:val="20"/>
+                <w:szCs w:val="20"/>
+              </w:rPr>
+              <w:fldChar w:fldCharType="separate"/>
+            </w:r>
+            <w:r>
+              <w:rPr>
+                <w:rStyle w:val="Hyperlink"/>
+                <w:rFonts w:asciiTheme="majorHAnsi" w:hAnsiTheme="majorHAnsi"/>
+                <w:b/>
+                <w:bCs/>
+                <w:sz w:val="20"/>
+                <w:szCs w:val="20"/>
+              </w:rPr>
+              <w:t>Component-Communication Design Decision and Implementation</w:t>
+            </w:r>
+            <w:r>
+              <w:rPr>
+                <w:rFonts w:asciiTheme="majorHAnsi" w:hAnsiTheme="majorHAnsi"/>
+                <w:sz w:val="20"/>
+                <w:szCs w:val="20"/>
+              </w:rPr>
+              <w:fldChar w:fldCharType="end"/>
+            </w:r>
+            <w:bookmarkEnd w:id="0"/>
+          </w:p>
+        </w:tc>
+        <w:tc>
+          <w:tcPr>
+            <w:tcW w:w="1143" w:type="dxa"/>
+          </w:tcPr>
+          <w:p>
+            <w:pPr>
+              <w:rPr>
+                <w:b/>
+                <w:bCs/>
+                <w:sz w:val="20"/>
+                <w:szCs w:val="20"/>
+                <w:lang w:val="es-MX"/>
+              </w:rPr>
+            </w:pPr>
+            <w:r>
+              <w:rPr>
+                <w:rFonts w:asciiTheme="majorHAnsi" w:hAnsiTheme="majorHAnsi"/>
+                <w:sz w:val="20"/>
+                <w:szCs w:val="20"/>
+              </w:rPr>
+              <w:t>L</w:t>
+            </w:r>
+          </w:p>
+        </w:tc>
+        <w:tc>
+          <w:tcPr>
+            <w:tcW w:w="2857" w:type="dxa"/>
+          </w:tcPr>
+          <w:p>
+            <w:pPr>
+              <w:rPr>
+                <w:b/>
+                <w:bCs/>
+                <w:color w:val="00B050"/>
+                <w:sz w:val="20"/>
+                <w:szCs w:val="20"/>
+              </w:rPr>
+            </w:pPr>
+            <w:r>
+              <w:rPr>
+                <w:b/>
+                <w:bCs/>
+                <w:color w:val="00B050"/>
+                <w:sz w:val="20"/>
+                <w:szCs w:val="20"/>
+              </w:rPr>
+              <w:t>COMPLETED</w:t>
+            </w:r>
+          </w:p>
+        </w:tc>
+      </w:tr>
+      <w:tr>
+        <w:tc>
+          <w:tcPr>
+            <w:tcW w:w="811" w:type="dxa"/>
+          </w:tcPr>
+          <w:p>
+            <w:pPr>
+              <w:rPr>
+                <w:sz w:val="20"/>
+                <w:szCs w:val="20"/>
+              </w:rPr>
+            </w:pPr>
+            <w:r>
+              <w:rPr>
+                <w:sz w:val="20"/>
+                <w:szCs w:val="20"/>
+              </w:rPr>
+              <w:t>#18</w:t>
+            </w:r>
+          </w:p>
+        </w:tc>
+        <w:tc>
+          <w:tcPr>
+            <w:tcW w:w="4904" w:type="dxa"/>
+          </w:tcPr>
+          <w:p>
+            <w:pPr>
+              <w:rPr>
+                <w:sz w:val="20"/>
+                <w:szCs w:val="20"/>
+              </w:rPr>
+            </w:pPr>
+            <w:hyperlink r:id="rId19" w:history="1">
+              <w:r>
+                <w:rPr>
+                  <w:rStyle w:val="Hyperlink"/>
+                  <w:b/>
+                  <w:bCs/>
+                  <w:sz w:val="20"/>
+                  <w:szCs w:val="20"/>
+                </w:rPr>
+                <w:t>Implement automated unit test execution fo</w:t>
+              </w:r>
+              <w:r>
+                <w:rPr>
+                  <w:rStyle w:val="Hyperlink"/>
+                  <w:b/>
+                  <w:bCs/>
+                  <w:sz w:val="20"/>
+                  <w:szCs w:val="20"/>
+                </w:rPr>
+                <w:t>r</w:t>
+              </w:r>
+              <w:r>
+                <w:rPr>
+                  <w:rStyle w:val="Hyperlink"/>
+                  <w:b/>
+                  <w:bCs/>
+                  <w:sz w:val="20"/>
+                  <w:szCs w:val="20"/>
+                </w:rPr>
+                <w:t xml:space="preserve"> PRs</w:t>
+              </w:r>
+            </w:hyperlink>
+          </w:p>
+        </w:tc>
+        <w:tc>
+          <w:tcPr>
+            <w:tcW w:w="1143" w:type="dxa"/>
+          </w:tcPr>
+          <w:p>
+            <w:pPr>
+              <w:rPr>
+                <w:sz w:val="20"/>
+                <w:szCs w:val="20"/>
+              </w:rPr>
+            </w:pPr>
+            <w:r>
+              <w:rPr>
+                <w:sz w:val="20"/>
+                <w:szCs w:val="20"/>
+              </w:rPr>
+              <w:t>M</w:t>
+            </w:r>
+          </w:p>
+        </w:tc>
+        <w:tc>
+          <w:tcPr>
+            <w:tcW w:w="2857" w:type="dxa"/>
+          </w:tcPr>
+          <w:p>
+            <w:pPr>
+              <w:rPr>
+                <w:b/>
+                <w:bCs/>
+                <w:color w:val="00B050"/>
+                <w:sz w:val="20"/>
+                <w:szCs w:val="20"/>
+              </w:rPr>
+            </w:pPr>
+            <w:r>
+              <w:rPr>
+                <w:b/>
+                <w:bCs/>
+                <w:color w:val="00B050"/>
+                <w:sz w:val="20"/>
+                <w:szCs w:val="20"/>
+              </w:rPr>
+              <w:t>COMPLETED</w:t>
+            </w:r>
+          </w:p>
+        </w:tc>
+      </w:tr>
+      <w:tr>
+        <w:tc>
+          <w:tcPr>
+            <w:tcW w:w="811" w:type="dxa"/>
+          </w:tcPr>
+          <w:p>
+            <w:pPr>
+              <w:rPr>
+                <w:sz w:val="20"/>
+                <w:szCs w:val="20"/>
+              </w:rPr>
+            </w:pPr>
+            <w:r>
+              <w:rPr>
+                <w:sz w:val="20"/>
+                <w:szCs w:val="20"/>
+              </w:rPr>
+              <w:t>#19</w:t>
+            </w:r>
+          </w:p>
+        </w:tc>
+        <w:tc>
+          <w:tcPr>
+            <w:tcW w:w="4904" w:type="dxa"/>
+          </w:tcPr>
+          <w:p>
+            <w:pPr>
+              <w:rPr>
+                <w:sz w:val="20"/>
+                <w:szCs w:val="20"/>
+              </w:rPr>
+            </w:pPr>
+            <w:hyperlink r:id="rId20" w:history="1">
+              <w:r>
+                <w:rPr>
+                  <w:rStyle w:val="Hyperlink"/>
+                  <w:b/>
+                  <w:bCs/>
+                  <w:sz w:val="20"/>
+                  <w:szCs w:val="20"/>
+                </w:rPr>
+                <w:t>Add interface toGeoJson for DTO objects</w:t>
+              </w:r>
+            </w:hyperlink>
+          </w:p>
+        </w:tc>
+        <w:tc>
+          <w:tcPr>
+            <w:tcW w:w="1143" w:type="dxa"/>
+          </w:tcPr>
+          <w:p>
+            <w:pPr>
+              <w:rPr>
+                <w:sz w:val="20"/>
+                <w:szCs w:val="20"/>
+              </w:rPr>
+            </w:pPr>
+            <w:r>
+              <w:rPr>
+                <w:sz w:val="20"/>
+                <w:szCs w:val="20"/>
+              </w:rPr>
+              <w:t>XS</w:t>
+            </w:r>
+          </w:p>
+        </w:tc>
+        <w:tc>
+          <w:tcPr>
+            <w:tcW w:w="2857" w:type="dxa"/>
+          </w:tcPr>
+          <w:p>
+            <w:pPr>
+              <w:rPr>
+                <w:b/>
+                <w:bCs/>
+                <w:color w:val="00B050"/>
+                <w:sz w:val="20"/>
+                <w:szCs w:val="20"/>
+              </w:rPr>
+            </w:pPr>
+            <w:r>
+              <w:rPr>
+                <w:b/>
+                <w:bCs/>
+                <w:color w:val="00B050"/>
+                <w:sz w:val="20"/>
+                <w:szCs w:val="20"/>
+              </w:rPr>
+              <w:t>COMPLETED</w:t>
+            </w:r>
+          </w:p>
+        </w:tc>
+      </w:tr>
+      <w:tr>
+        <w:tc>
+          <w:tcPr>
+            <w:tcW w:w="811" w:type="dxa"/>
+          </w:tcPr>
+          <w:p>
+            <w:pPr>
+              <w:rPr>
+                <w:sz w:val="20"/>
+                <w:szCs w:val="20"/>
+              </w:rPr>
+            </w:pPr>
+            <w:r>
+              <w:rPr>
+                <w:sz w:val="20"/>
+                <w:szCs w:val="20"/>
+              </w:rPr>
+              <w:t>#30</w:t>
+            </w:r>
+          </w:p>
+        </w:tc>
+        <w:tc>
+          <w:tcPr>
+            <w:tcW w:w="4904" w:type="dxa"/>
+          </w:tcPr>
+          <w:p>
+            <w:pPr>
+              <w:rPr>
+                <w:sz w:val="20"/>
+                <w:szCs w:val="20"/>
+              </w:rPr>
+            </w:pPr>
+            <w:hyperlink r:id="rId21" w:history="1">
+              <w:r>
+                <w:rPr>
+                  <w:rStyle w:val="Hyperlink"/>
+                  <w:b/>
+                  <w:bCs/>
+                  <w:sz w:val="20"/>
+                  <w:szCs w:val="20"/>
+                </w:rPr>
+                <w:t>Create MapContext</w:t>
+              </w:r>
+            </w:hyperlink>
+          </w:p>
+        </w:tc>
+        <w:tc>
+          <w:tcPr>
+            <w:tcW w:w="1143" w:type="dxa"/>
+          </w:tcPr>
+          <w:p>
+            <w:pPr>
+              <w:rPr>
+                <w:sz w:val="20"/>
+                <w:szCs w:val="20"/>
+              </w:rPr>
+            </w:pPr>
+            <w:r>
+              <w:rPr>
+                <w:sz w:val="20"/>
+                <w:szCs w:val="20"/>
+              </w:rPr>
+              <w:t>XS</w:t>
+            </w:r>
+          </w:p>
+        </w:tc>
+        <w:tc>
+          <w:tcPr>
+            <w:tcW w:w="2857" w:type="dxa"/>
+          </w:tcPr>
+          <w:p>
+            <w:pPr>
+              <w:rPr>
+                <w:b/>
+                <w:bCs/>
+                <w:color w:val="00B050"/>
+                <w:sz w:val="20"/>
+                <w:szCs w:val="20"/>
+              </w:rPr>
+            </w:pPr>
+            <w:r>
+              <w:rPr>
+                <w:b/>
+                <w:bCs/>
+                <w:color w:val="00B050"/>
+                <w:sz w:val="20"/>
+                <w:szCs w:val="20"/>
+              </w:rPr>
+              <w:t>COMPLETED</w:t>
+            </w:r>
+          </w:p>
+        </w:tc>
+      </w:tr>
+      <w:tr>
+        <w:tc>
+          <w:tcPr>
+            <w:tcW w:w="811" w:type="dxa"/>
+          </w:tcPr>
+          <w:p>
+            <w:pPr>
+              <w:rPr>
+                <w:rFonts w:asciiTheme="majorHAnsi" w:hAnsiTheme="majorHAnsi"/>
+                <w:sz w:val="20"/>
+                <w:szCs w:val="20"/>
+              </w:rPr>
+            </w:pPr>
+            <w:r>
+              <w:rPr>
+                <w:rFonts w:asciiTheme="majorHAnsi" w:hAnsiTheme="majorHAnsi"/>
+                <w:sz w:val="20"/>
+                <w:szCs w:val="20"/>
+              </w:rPr>
+              <w:t>#31</w:t>
+            </w:r>
+          </w:p>
+        </w:tc>
+        <w:tc>
+          <w:tcPr>
+            <w:tcW w:w="4904" w:type="dxa"/>
+          </w:tcPr>
+          <w:p>
+            <w:pPr>
+              <w:rPr>
+                <w:rFonts w:asciiTheme="majorHAnsi" w:hAnsiTheme="majorHAnsi"/>
+                <w:sz w:val="20"/>
+                <w:szCs w:val="20"/>
+              </w:rPr>
+            </w:pPr>
+            <w:hyperlink r:id="rId22" w:history="1">
+              <w:r>
+                <w:rPr>
+                  <w:rStyle w:val="Hyperlink"/>
+                  <w:rFonts w:asciiTheme="majorHAnsi" w:hAnsiTheme="majorHAnsi"/>
+                  <w:b/>
+                  <w:bCs/>
+                  <w:sz w:val="20"/>
+                  <w:szCs w:val="20"/>
+                </w:rPr>
+                <w:t>Create UIContext</w:t>
+              </w:r>
+            </w:hyperlink>
+          </w:p>
+        </w:tc>
+        <w:tc>
+          <w:tcPr>
+            <w:tcW w:w="1143" w:type="dxa"/>
+          </w:tcPr>
+          <w:p>
+            <w:pPr>
+              <w:rPr>
+                <w:rFonts w:asciiTheme="majorHAnsi" w:hAnsiTheme="majorHAnsi"/>
+                <w:sz w:val="20"/>
+                <w:szCs w:val="20"/>
+              </w:rPr>
+            </w:pPr>
+            <w:r>
+              <w:rPr>
+                <w:rFonts w:asciiTheme="majorHAnsi" w:hAnsiTheme="majorHAnsi"/>
+                <w:sz w:val="20"/>
+                <w:szCs w:val="20"/>
+              </w:rPr>
+              <w:t>XS</w:t>
+            </w:r>
+          </w:p>
+        </w:tc>
+        <w:tc>
+          <w:tcPr>
+            <w:tcW w:w="2857" w:type="dxa"/>
+          </w:tcPr>
+          <w:p>
+            <w:pPr>
+              <w:rPr>
+                <w:b/>
+                <w:bCs/>
+                <w:color w:val="00B050"/>
+                <w:sz w:val="20"/>
+                <w:szCs w:val="20"/>
+              </w:rPr>
+            </w:pPr>
+            <w:r>
+              <w:rPr>
+                <w:b/>
+                <w:bCs/>
+                <w:color w:val="00B050"/>
+                <w:sz w:val="20"/>
+                <w:szCs w:val="20"/>
+              </w:rPr>
+              <w:t>COMPLETED</w:t>
+            </w:r>
+          </w:p>
+        </w:tc>
+      </w:tr>
+      <w:tr>
+        <w:tc>
+          <w:tcPr>
+            <w:tcW w:w="811" w:type="dxa"/>
+          </w:tcPr>
+          <w:p>
+            <w:pPr>
+              <w:rPr>
+                <w:rFonts w:asciiTheme="majorHAnsi" w:hAnsiTheme="majorHAnsi"/>
+                <w:sz w:val="20"/>
+                <w:szCs w:val="20"/>
+              </w:rPr>
+            </w:pPr>
+            <w:r>
+              <w:rPr>
+                <w:rFonts w:asciiTheme="majorHAnsi" w:hAnsiTheme="majorHAnsi"/>
+                <w:sz w:val="20"/>
+                <w:szCs w:val="20"/>
+              </w:rPr>
+              <w:t>#32</w:t>
+            </w:r>
+          </w:p>
+        </w:tc>
+        <w:tc>
+          <w:tcPr>
+            <w:tcW w:w="4904" w:type="dxa"/>
+          </w:tcPr>
+          <w:p>
+            <w:pPr>
+              <w:rPr>
+                <w:rFonts w:asciiTheme="majorHAnsi" w:hAnsiTheme="majorHAnsi"/>
+                <w:sz w:val="20"/>
+                <w:szCs w:val="20"/>
+              </w:rPr>
+            </w:pPr>
+            <w:hyperlink r:id="rId23" w:history="1">
+              <w:r>
+                <w:rPr>
+                  <w:rStyle w:val="Hyperlink"/>
+                  <w:rFonts w:asciiTheme="majorHAnsi" w:hAnsiTheme="majorHAnsi"/>
+                  <w:b/>
+                  <w:bCs/>
+                  <w:sz w:val="20"/>
+                  <w:szCs w:val="20"/>
+                </w:rPr>
+                <w:t>Create TripContext</w:t>
+              </w:r>
+            </w:hyperlink>
+          </w:p>
+        </w:tc>
+        <w:tc>
+          <w:tcPr>
+            <w:tcW w:w="1143" w:type="dxa"/>
+          </w:tcPr>
+          <w:p>
+            <w:pPr>
+              <w:rPr>
+                <w:rFonts w:asciiTheme="majorHAnsi" w:hAnsiTheme="majorHAnsi"/>
+                <w:sz w:val="20"/>
+                <w:szCs w:val="20"/>
+              </w:rPr>
+            </w:pPr>
+            <w:r>
+              <w:rPr>
+                <w:rFonts w:asciiTheme="majorHAnsi" w:hAnsiTheme="majorHAnsi"/>
+                <w:sz w:val="20"/>
+                <w:szCs w:val="20"/>
+              </w:rPr>
+              <w:t>XS</w:t>
+            </w:r>
+          </w:p>
+        </w:tc>
+        <w:tc>
+          <w:tcPr>
+            <w:tcW w:w="2857" w:type="dxa"/>
+          </w:tcPr>
+          <w:p>
+            <w:pPr>
+              <w:rPr>
+                <w:b/>
+                <w:bCs/>
+                <w:color w:val="00B050"/>
+                <w:sz w:val="20"/>
+                <w:szCs w:val="20"/>
+              </w:rPr>
+            </w:pPr>
+            <w:r>
+              <w:rPr>
+                <w:b/>
+                <w:bCs/>
+                <w:color w:val="C00000"/>
+                <w:sz w:val="20"/>
+                <w:szCs w:val="20"/>
+              </w:rPr>
+              <w:t>CANCELLED</w:t>
+            </w:r>
+          </w:p>
+        </w:tc>
+      </w:tr>
+      <w:tr>
+        <w:tc>
+          <w:tcPr>
+            <w:tcW w:w="811" w:type="dxa"/>
+          </w:tcPr>
+          <w:p>
+            <w:pPr>
+              <w:rPr>
+                <w:rFonts w:asciiTheme="majorHAnsi" w:hAnsiTheme="majorHAnsi"/>
+                <w:sz w:val="20"/>
+                <w:szCs w:val="20"/>
+              </w:rPr>
+            </w:pPr>
+            <w:r>
+              <w:rPr>
+                <w:rFonts w:asciiTheme="majorHAnsi" w:hAnsiTheme="majorHAnsi"/>
+                <w:sz w:val="20"/>
+                <w:szCs w:val="20"/>
+              </w:rPr>
+              <w:t>#33</w:t>
+            </w:r>
+          </w:p>
+        </w:tc>
+        <w:tc>
+          <w:tcPr>
+            <w:tcW w:w="4904" w:type="dxa"/>
+          </w:tcPr>
+          <w:p>
+            <w:pPr>
+              <w:rPr>
+                <w:rFonts w:asciiTheme="majorHAnsi" w:hAnsiTheme="majorHAnsi"/>
+                <w:b/>
+                <w:bCs/>
+                <w:sz w:val="20"/>
+                <w:szCs w:val="20"/>
+              </w:rPr>
+            </w:pPr>
+            <w:hyperlink r:id="rId24" w:history="1">
+              <w:r>
+                <w:rPr>
+                  <w:rStyle w:val="Hyperlink"/>
+                  <w:rFonts w:asciiTheme="majorHAnsi" w:hAnsiTheme="majorHAnsi"/>
+                  <w:b/>
+                  <w:bCs/>
+                  <w:sz w:val="20"/>
+                  <w:szCs w:val="20"/>
+                </w:rPr>
+                <w:t>Create DataContext Interface</w:t>
+              </w:r>
+            </w:hyperlink>
+          </w:p>
+        </w:tc>
+        <w:tc>
+          <w:tcPr>
+            <w:tcW w:w="1143" w:type="dxa"/>
+          </w:tcPr>
+          <w:p>
+            <w:pPr>
+              <w:rPr>
+                <w:rFonts w:asciiTheme="majorHAnsi" w:hAnsiTheme="majorHAnsi"/>
+                <w:sz w:val="20"/>
+                <w:szCs w:val="20"/>
+              </w:rPr>
+            </w:pPr>
+            <w:r>
+              <w:rPr>
+                <w:rFonts w:asciiTheme="majorHAnsi" w:hAnsiTheme="majorHAnsi"/>
+                <w:sz w:val="20"/>
+                <w:szCs w:val="20"/>
+              </w:rPr>
+              <w:t>M</w:t>
+            </w:r>
+          </w:p>
+        </w:tc>
+        <w:tc>
+          <w:tcPr>
+            <w:tcW w:w="2857" w:type="dxa"/>
+          </w:tcPr>
+          <w:p>
+            <w:pPr>
+              <w:rPr>
+                <w:b/>
+                <w:bCs/>
+                <w:color w:val="00B050"/>
+                <w:sz w:val="20"/>
+                <w:szCs w:val="20"/>
+              </w:rPr>
+            </w:pPr>
+            <w:r>
+              <w:rPr>
+                <w:b/>
+                <w:bCs/>
+                <w:color w:val="00B050"/>
+                <w:sz w:val="20"/>
+                <w:szCs w:val="20"/>
+              </w:rPr>
+              <w:t>COMPLETED</w:t>
+            </w:r>
+          </w:p>
+        </w:tc>
+      </w:tr>
+      <w:tr>
+        <w:tc>
+          <w:tcPr>
+            <w:tcW w:w="811" w:type="dxa"/>
+          </w:tcPr>
+          <w:p>
+            <w:pPr>
+              <w:rPr>
+                <w:rFonts w:asciiTheme="majorHAnsi" w:hAnsiTheme="majorHAnsi"/>
+                <w:sz w:val="20"/>
+                <w:szCs w:val="20"/>
+              </w:rPr>
+            </w:pPr>
+            <w:r>
+              <w:rPr>
+                <w:rFonts w:asciiTheme="majorHAnsi" w:hAnsiTheme="majorHAnsi"/>
+                <w:sz w:val="20"/>
+                <w:szCs w:val="20"/>
+              </w:rPr>
+              <w:t>#34</w:t>
+            </w:r>
+          </w:p>
+        </w:tc>
+        <w:tc>
+          <w:tcPr>
+            <w:tcW w:w="4904" w:type="dxa"/>
+          </w:tcPr>
+          <w:p>
+            <w:pPr>
+              <w:rPr>
+                <w:rFonts w:asciiTheme="majorHAnsi" w:hAnsiTheme="majorHAnsi"/>
+                <w:sz w:val="20"/>
+                <w:szCs w:val="20"/>
+              </w:rPr>
+            </w:pPr>
+            <w:hyperlink r:id="rId25" w:history="1">
+              <w:r>
+                <w:rPr>
+                  <w:rStyle w:val="Hyperlink"/>
+                  <w:rFonts w:asciiTheme="majorHAnsi" w:hAnsiTheme="majorHAnsi"/>
+                  <w:b/>
+                  <w:bCs/>
+                  <w:sz w:val="20"/>
+                  <w:szCs w:val="20"/>
+                </w:rPr>
+                <w:t>Create SettingsContext</w:t>
+              </w:r>
+            </w:hyperlink>
+          </w:p>
+        </w:tc>
+        <w:tc>
+          <w:tcPr>
+            <w:tcW w:w="1143" w:type="dxa"/>
+          </w:tcPr>
+          <w:p>
+            <w:pPr>
+              <w:rPr>
+                <w:rFonts w:asciiTheme="majorHAnsi" w:hAnsiTheme="majorHAnsi"/>
+                <w:sz w:val="20"/>
+                <w:szCs w:val="20"/>
+              </w:rPr>
+            </w:pPr>
+            <w:r>
+              <w:rPr>
+                <w:rFonts w:asciiTheme="majorHAnsi" w:hAnsiTheme="majorHAnsi"/>
+                <w:sz w:val="20"/>
+                <w:szCs w:val="20"/>
+              </w:rPr>
+              <w:t>XS</w:t>
+            </w:r>
+          </w:p>
+        </w:tc>
+        <w:tc>
+          <w:tcPr>
+            <w:tcW w:w="2857" w:type="dxa"/>
+          </w:tcPr>
+          <w:p>
+            <w:pPr>
+              <w:rPr>
+                <w:b/>
+                <w:bCs/>
+                <w:color w:val="00B050"/>
+                <w:sz w:val="20"/>
+                <w:szCs w:val="20"/>
+              </w:rPr>
+            </w:pPr>
+            <w:r>
+              <w:rPr>
+                <w:b/>
+                <w:bCs/>
+                <w:color w:val="00B050"/>
+                <w:sz w:val="20"/>
+                <w:szCs w:val="20"/>
+              </w:rPr>
+              <w:t>COMPLETED</w:t>
+            </w:r>
+          </w:p>
+        </w:tc>
+      </w:tr>
+      <w:tr>
+        <w:tc>
+          <w:tcPr>
+            <w:tcW w:w="811" w:type="dxa"/>
+          </w:tcPr>
+          <w:p>
+            <w:pPr>
+              <w:rPr>
+                <w:rFonts w:asciiTheme="majorHAnsi" w:hAnsiTheme="majorHAnsi"/>
+                <w:sz w:val="20"/>
+                <w:szCs w:val="20"/>
+              </w:rPr>
+            </w:pPr>
+            <w:r>
+              <w:rPr>
+                <w:rFonts w:asciiTheme="majorHAnsi" w:hAnsiTheme="majorHAnsi"/>
+                <w:sz w:val="20"/>
+                <w:szCs w:val="20"/>
+              </w:rPr>
+              <w:t>#35</w:t>
+            </w:r>
+          </w:p>
+        </w:tc>
+        <w:tc>
+          <w:tcPr>
+            <w:tcW w:w="4904" w:type="dxa"/>
+          </w:tcPr>
+          <w:p>
+            <w:pPr>
+              <w:rPr>
+                <w:rFonts w:asciiTheme="majorHAnsi" w:hAnsiTheme="majorHAnsi"/>
+                <w:sz w:val="20"/>
+                <w:szCs w:val="20"/>
+              </w:rPr>
+            </w:pPr>
+            <w:hyperlink r:id="rId26" w:history="1">
+              <w:r>
+                <w:rPr>
+                  <w:rStyle w:val="Hyperlink"/>
+                  <w:rFonts w:asciiTheme="majorHAnsi" w:hAnsiTheme="majorHAnsi"/>
+                  <w:b/>
+                  <w:bCs/>
+                  <w:sz w:val="20"/>
+                  <w:szCs w:val="20"/>
+                </w:rPr>
+                <w:t>Context API Interface</w:t>
+              </w:r>
+            </w:hyperlink>
+          </w:p>
+        </w:tc>
+        <w:tc>
+          <w:tcPr>
+            <w:tcW w:w="1143" w:type="dxa"/>
+          </w:tcPr>
+          <w:p>
+            <w:pPr>
+              <w:rPr>
+                <w:rFonts w:asciiTheme="majorHAnsi" w:hAnsiTheme="majorHAnsi"/>
+                <w:sz w:val="20"/>
+                <w:szCs w:val="20"/>
+              </w:rPr>
+            </w:pPr>
+            <w:r>
+              <w:rPr>
+                <w:rFonts w:asciiTheme="majorHAnsi" w:hAnsiTheme="majorHAnsi"/>
+                <w:sz w:val="20"/>
+                <w:szCs w:val="20"/>
+              </w:rPr>
+              <w:t>M</w:t>
+            </w:r>
+          </w:p>
+        </w:tc>
+        <w:tc>
+          <w:tcPr>
+            <w:tcW w:w="2857" w:type="dxa"/>
+          </w:tcPr>
+          <w:p>
+            <w:pPr>
+              <w:rPr>
+                <w:b/>
+                <w:bCs/>
+                <w:color w:val="00B050"/>
+                <w:sz w:val="20"/>
+                <w:szCs w:val="20"/>
+              </w:rPr>
+            </w:pPr>
+            <w:r>
+              <w:rPr>
+                <w:b/>
+                <w:bCs/>
+                <w:color w:val="00B050"/>
+                <w:sz w:val="20"/>
+                <w:szCs w:val="20"/>
+              </w:rPr>
+              <w:t>COMPLETED</w:t>
+            </w:r>
+          </w:p>
+        </w:tc>
+      </w:tr>
+      <w:tr>
+        <w:tc>
+          <w:tcPr>
+            <w:tcW w:w="811" w:type="dxa"/>
+          </w:tcPr>
+          <w:p>
+            <w:pPr>
+              <w:rPr>
+                <w:rFonts w:asciiTheme="majorHAnsi" w:hAnsiTheme="majorHAnsi"/>
+                <w:sz w:val="20"/>
+                <w:szCs w:val="20"/>
+              </w:rPr>
+            </w:pPr>
+            <w:r>
+              <w:rPr>
+                <w:rFonts w:asciiTheme="majorHAnsi" w:hAnsiTheme="majorHAnsi"/>
+                <w:sz w:val="20"/>
+                <w:szCs w:val="20"/>
+              </w:rPr>
+              <w:t>#40</w:t>
+            </w:r>
+          </w:p>
+        </w:tc>
+        <w:tc>
+          <w:tcPr>
+            <w:tcW w:w="4904" w:type="dxa"/>
+          </w:tcPr>
+          <w:p>
+            <w:pPr>
+              <w:rPr>
+                <w:rFonts w:asciiTheme="majorHAnsi" w:hAnsiTheme="majorHAnsi"/>
+                <w:sz w:val="20"/>
+                <w:szCs w:val="20"/>
+              </w:rPr>
+            </w:pPr>
+            <w:hyperlink r:id="rId27" w:history="1">
+              <w:r>
+                <w:rPr>
+                  <w:rStyle w:val="Hyperlink"/>
+                  <w:rFonts w:asciiTheme="majorHAnsi" w:hAnsiTheme="majorHAnsi"/>
+                  <w:b/>
+                  <w:bCs/>
+                  <w:sz w:val="20"/>
+                  <w:szCs w:val="20"/>
+                </w:rPr>
+                <w:t>Removing API-Key from clie</w:t>
+              </w:r>
+              <w:r>
+                <w:rPr>
+                  <w:rStyle w:val="Hyperlink"/>
+                  <w:rFonts w:asciiTheme="majorHAnsi" w:hAnsiTheme="majorHAnsi"/>
+                  <w:b/>
+                  <w:bCs/>
+                  <w:sz w:val="20"/>
+                  <w:szCs w:val="20"/>
+                </w:rPr>
+                <w:t>n</w:t>
+              </w:r>
+              <w:r>
+                <w:rPr>
+                  <w:rStyle w:val="Hyperlink"/>
+                  <w:rFonts w:asciiTheme="majorHAnsi" w:hAnsiTheme="majorHAnsi"/>
+                  <w:b/>
+                  <w:bCs/>
+                  <w:sz w:val="20"/>
+                  <w:szCs w:val="20"/>
+                </w:rPr>
+                <w:t>t</w:t>
+              </w:r>
+            </w:hyperlink>
+          </w:p>
+        </w:tc>
+        <w:tc>
+          <w:tcPr>
+            <w:tcW w:w="1143" w:type="dxa"/>
+          </w:tcPr>
+          <w:p>
+            <w:pPr>
+              <w:rPr>
+                <w:rFonts w:asciiTheme="majorHAnsi" w:hAnsiTheme="majorHAnsi"/>
+                <w:sz w:val="20"/>
+                <w:szCs w:val="20"/>
+              </w:rPr>
+            </w:pPr>
+            <w:r>
+              <w:rPr>
+                <w:rFonts w:asciiTheme="majorHAnsi" w:hAnsiTheme="majorHAnsi"/>
+                <w:sz w:val="20"/>
+                <w:szCs w:val="20"/>
+              </w:rPr>
+              <w:t>XS</w:t>
+            </w:r>
+          </w:p>
+        </w:tc>
+        <w:tc>
+          <w:tcPr>
+            <w:tcW w:w="2857" w:type="dxa"/>
+          </w:tcPr>
+          <w:p>
+            <w:pPr>
+              <w:rPr>
+                <w:b/>
+                <w:bCs/>
+                <w:sz w:val="20"/>
+                <w:szCs w:val="20"/>
+              </w:rPr>
+            </w:pPr>
+            <w:r>
+              <w:rPr>
+                <w:b/>
+                <w:bCs/>
+                <w:color w:val="FFC000"/>
+                <w:sz w:val="20"/>
+                <w:szCs w:val="20"/>
+              </w:rPr>
+              <w:t>PENDING</w:t>
+            </w:r>
+          </w:p>
+        </w:tc>
+      </w:tr>
+      <w:tr>
+        <w:tc>
+          <w:tcPr>
+            <w:tcW w:w="811" w:type="dxa"/>
+          </w:tcPr>
+          <w:p>
+            <w:pPr>
+              <w:rPr>
+                <w:rFonts w:asciiTheme="majorHAnsi" w:hAnsiTheme="majorHAnsi"/>
+                <w:sz w:val="20"/>
+                <w:szCs w:val="20"/>
+              </w:rPr>
+            </w:pPr>
+            <w:r>
+              <w:rPr>
+                <w:rFonts w:asciiTheme="majorHAnsi" w:hAnsiTheme="majorHAnsi"/>
+                <w:sz w:val="20"/>
+                <w:szCs w:val="20"/>
+              </w:rPr>
+              <w:t>#41</w:t>
+            </w:r>
+          </w:p>
+        </w:tc>
+        <w:tc>
+          <w:tcPr>
+            <w:tcW w:w="4904" w:type="dxa"/>
+          </w:tcPr>
+          <w:p>
+            <w:pPr>
+              <w:rPr>
+                <w:rFonts w:asciiTheme="majorHAnsi" w:hAnsiTheme="majorHAnsi"/>
+                <w:sz w:val="20"/>
+                <w:szCs w:val="20"/>
+              </w:rPr>
+            </w:pPr>
+            <w:hyperlink r:id="rId28" w:history="1">
+              <w:r>
+                <w:rPr>
+                  <w:rStyle w:val="Hyperlink"/>
+                  <w:rFonts w:asciiTheme="majorHAnsi" w:hAnsiTheme="majorHAnsi"/>
+                  <w:b/>
+                  <w:bCs/>
+                  <w:sz w:val="20"/>
+                  <w:szCs w:val="20"/>
+                </w:rPr>
+                <w:t>Create autocompleteDataContext</w:t>
+              </w:r>
+            </w:hyperlink>
+          </w:p>
+        </w:tc>
+        <w:tc>
+          <w:tcPr>
+            <w:tcW w:w="1143" w:type="dxa"/>
+          </w:tcPr>
+          <w:p>
+            <w:pPr>
+              <w:rPr>
+                <w:rFonts w:asciiTheme="majorHAnsi" w:hAnsiTheme="majorHAnsi"/>
+                <w:sz w:val="20"/>
+                <w:szCs w:val="20"/>
+              </w:rPr>
+            </w:pPr>
+            <w:r>
+              <w:rPr>
+                <w:rFonts w:asciiTheme="majorHAnsi" w:hAnsiTheme="majorHAnsi"/>
+                <w:sz w:val="20"/>
+                <w:szCs w:val="20"/>
+              </w:rPr>
+              <w:t>S</w:t>
+            </w:r>
+          </w:p>
+        </w:tc>
+        <w:tc>
+          <w:tcPr>
+            <w:tcW w:w="2857" w:type="dxa"/>
+          </w:tcPr>
+          <w:p>
+            <w:pPr>
+              <w:rPr>
+                <w:b/>
+                <w:bCs/>
+                <w:color w:val="00B050"/>
+                <w:sz w:val="20"/>
+                <w:szCs w:val="20"/>
+              </w:rPr>
+            </w:pPr>
+            <w:r>
+              <w:rPr>
+                <w:b/>
+                <w:bCs/>
+                <w:color w:val="00B050"/>
+                <w:sz w:val="20"/>
+                <w:szCs w:val="20"/>
+              </w:rPr>
+              <w:t>COMPLETED</w:t>
+            </w:r>
+          </w:p>
+        </w:tc>
+      </w:tr>
+      <w:tr>
+        <w:tc>
+          <w:tcPr>
+            <w:tcW w:w="811" w:type="dxa"/>
+          </w:tcPr>
+          <w:p>
+            <w:pPr>
+              <w:rPr>
+                <w:rFonts w:asciiTheme="majorHAnsi" w:hAnsiTheme="majorHAnsi"/>
+                <w:sz w:val="20"/>
+                <w:szCs w:val="20"/>
+              </w:rPr>
+            </w:pPr>
+            <w:r>
+              <w:rPr>
+                <w:rFonts w:asciiTheme="majorHAnsi" w:hAnsiTheme="majorHAnsi"/>
+                <w:sz w:val="20"/>
+                <w:szCs w:val="20"/>
+              </w:rPr>
+              <w:lastRenderedPageBreak/>
+              <w:t>#42</w:t>
+            </w:r>
+          </w:p>
+        </w:tc>
+        <w:tc>
+          <w:tcPr>
+            <w:tcW w:w="4904" w:type="dxa"/>
+          </w:tcPr>
+          <w:p>
+            <w:pPr>
+              <w:rPr>
+                <w:rFonts w:asciiTheme="majorHAnsi" w:hAnsiTheme="majorHAnsi"/>
+                <w:sz w:val="20"/>
+                <w:szCs w:val="20"/>
+              </w:rPr>
+            </w:pPr>
+            <w:hyperlink r:id="rId29" w:history="1">
+              <w:r>
+                <w:rPr>
+                  <w:rStyle w:val="Hyperlink"/>
+                  <w:rFonts w:asciiTheme="majorHAnsi" w:hAnsiTheme="majorHAnsi"/>
+                  <w:b/>
+                  <w:bCs/>
+                  <w:sz w:val="20"/>
+                  <w:szCs w:val="20"/>
+                </w:rPr>
+                <w:t>Create routingDataContext</w:t>
+              </w:r>
+            </w:hyperlink>
+          </w:p>
+        </w:tc>
+        <w:tc>
+          <w:tcPr>
+            <w:tcW w:w="1143" w:type="dxa"/>
+          </w:tcPr>
+          <w:p>
+            <w:pPr>
+              <w:rPr>
+                <w:rFonts w:asciiTheme="majorHAnsi" w:hAnsiTheme="majorHAnsi"/>
+                <w:sz w:val="20"/>
+                <w:szCs w:val="20"/>
+              </w:rPr>
+            </w:pPr>
+            <w:r>
+              <w:rPr>
+                <w:rFonts w:asciiTheme="majorHAnsi" w:hAnsiTheme="majorHAnsi"/>
+                <w:sz w:val="20"/>
+                <w:szCs w:val="20"/>
+              </w:rPr>
+              <w:t>S</w:t>
+            </w:r>
+          </w:p>
+        </w:tc>
+        <w:tc>
+          <w:tcPr>
+            <w:tcW w:w="2857" w:type="dxa"/>
+          </w:tcPr>
+          <w:p>
+            <w:pPr>
+              <w:rPr>
+                <w:b/>
+                <w:bCs/>
+                <w:color w:val="00B050"/>
+                <w:sz w:val="20"/>
+                <w:szCs w:val="20"/>
+              </w:rPr>
+            </w:pPr>
+            <w:r>
+              <w:rPr>
+                <w:b/>
+                <w:bCs/>
+                <w:color w:val="00B050"/>
+                <w:sz w:val="20"/>
+                <w:szCs w:val="20"/>
+              </w:rPr>
+              <w:t>COMPLETED</w:t>
+            </w:r>
+          </w:p>
+        </w:tc>
+      </w:tr>
+      <w:tr>
+        <w:tc>
+          <w:tcPr>
+            <w:tcW w:w="811" w:type="dxa"/>
+          </w:tcPr>
+          <w:p>
+            <w:pPr>
+              <w:rPr>
+                <w:rFonts w:asciiTheme="majorHAnsi" w:hAnsiTheme="majorHAnsi"/>
+                <w:sz w:val="20"/>
+                <w:szCs w:val="20"/>
+              </w:rPr>
+            </w:pPr>
+            <w:r>
+              <w:rPr>
+                <w:rFonts w:asciiTheme="majorHAnsi" w:hAnsiTheme="majorHAnsi"/>
+                <w:sz w:val="20"/>
+                <w:szCs w:val="20"/>
+              </w:rPr>
+              <w:t>#43</w:t>
+            </w:r>
+          </w:p>
+        </w:tc>
+        <w:tc>
+          <w:tcPr>
+            <w:tcW w:w="4904" w:type="dxa"/>
+          </w:tcPr>
+          <w:p>
+            <w:pPr>
+              <w:rPr>
+                <w:rFonts w:asciiTheme="majorHAnsi" w:hAnsiTheme="majorHAnsi"/>
+                <w:sz w:val="20"/>
+                <w:szCs w:val="20"/>
+              </w:rPr>
+            </w:pPr>
+            <w:hyperlink r:id="rId30" w:history="1">
+              <w:r>
+                <w:rPr>
+                  <w:rStyle w:val="Hyperlink"/>
+                  <w:rFonts w:asciiTheme="majorHAnsi" w:hAnsiTheme="majorHAnsi"/>
+                  <w:b/>
+                  <w:bCs/>
+                  <w:sz w:val="20"/>
+                  <w:szCs w:val="20"/>
+                </w:rPr>
+                <w:t>Create stopmonitorDataContext</w:t>
+              </w:r>
+            </w:hyperlink>
+          </w:p>
+        </w:tc>
+        <w:tc>
+          <w:tcPr>
+            <w:tcW w:w="1143" w:type="dxa"/>
+          </w:tcPr>
+          <w:p>
+            <w:pPr>
+              <w:rPr>
+                <w:rFonts w:asciiTheme="majorHAnsi" w:hAnsiTheme="majorHAnsi"/>
+                <w:sz w:val="20"/>
+                <w:szCs w:val="20"/>
+              </w:rPr>
+            </w:pPr>
+            <w:r>
+              <w:rPr>
+                <w:rFonts w:asciiTheme="majorHAnsi" w:hAnsiTheme="majorHAnsi"/>
+                <w:sz w:val="20"/>
+                <w:szCs w:val="20"/>
+              </w:rPr>
+              <w:t>S</w:t>
+            </w:r>
+          </w:p>
+        </w:tc>
+        <w:tc>
+          <w:tcPr>
+            <w:tcW w:w="2857" w:type="dxa"/>
+          </w:tcPr>
+          <w:p>
+            <w:pPr>
+              <w:rPr>
+                <w:b/>
+                <w:bCs/>
+                <w:color w:val="00B050"/>
+                <w:sz w:val="20"/>
+                <w:szCs w:val="20"/>
+              </w:rPr>
+            </w:pPr>
+            <w:r>
+              <w:rPr>
+                <w:b/>
+                <w:bCs/>
+                <w:color w:val="00B050"/>
+                <w:sz w:val="20"/>
+                <w:szCs w:val="20"/>
+              </w:rPr>
+              <w:t>COMPLETED</w:t>
+            </w:r>
+          </w:p>
+        </w:tc>
+      </w:tr>
+    </w:tbl>
     <w:p>
       <w:pPr>
         <w:rPr>
@@ -173,13 +2928,49 @@
       <w:r>
         <w:t xml:space="preserve"> and external sources of data.</w:t>
       </w:r>
-      <w:r>
-        <w:t xml:space="preserve"> Refer to Figure x</w:t>
-      </w:r>
-    </w:p>
-    <w:p/>
-    <w:p>
-      <w:r>
+    </w:p>
+    <w:p>
+      <w:r>
+        <w:drawing>
+          <wp:inline distT="0" distB="0" distL="0" distR="0" wp14:anchorId="0DAA6D7D" wp14:editId="2E296106">
+            <wp:extent cx="5943600" cy="5567045"/>
+            <wp:effectExtent l="0" t="0" r="0" b="0"/>
+            <wp:docPr id="832200589" name="Picture 1" descr="A diagram of a diagram&#10;&#10;Description automatically generated with medium confidence"/>
+            <wp:cNvGraphicFramePr>
+              <a:graphicFrameLocks xmlns:a="http://schemas.openxmlformats.org/drawingml/2006/main" noChangeAspect="1"/>
+            </wp:cNvGraphicFramePr>
+            <a:graphic xmlns:a="http://schemas.openxmlformats.org/drawingml/2006/main">
+              <a:graphicData uri="http://schemas.openxmlformats.org/drawingml/2006/picture">
+                <pic:pic xmlns:pic="http://schemas.openxmlformats.org/drawingml/2006/picture">
+                  <pic:nvPicPr>
+                    <pic:cNvPr id="832200589" name="Picture 1" descr="A diagram of a diagram&#10;&#10;Description automatically generated with medium confidence"/>
+                    <pic:cNvPicPr/>
+                  </pic:nvPicPr>
+                  <pic:blipFill>
+                    <a:blip r:embed="rId31"/>
+                    <a:stretch>
+                      <a:fillRect/>
+                    </a:stretch>
+                  </pic:blipFill>
+                  <pic:spPr>
+                    <a:xfrm>
+                      <a:off x="0" y="0"/>
+                      <a:ext cx="5943600" cy="5567045"/>
+                    </a:xfrm>
+                    <a:prstGeom prst="rect">
+                      <a:avLst/>
+                    </a:prstGeom>
+                  </pic:spPr>
+                </pic:pic>
+              </a:graphicData>
+            </a:graphic>
+          </wp:inline>
+        </w:drawing>
+      </w:r>
+    </w:p>
+    <w:p>
+      <w:r>
+        <w:lastRenderedPageBreak/>
         <w:t>The main architectural choice came when deciding how the UI Components would communicate with each other</w:t>
       </w:r>
       <w:r>
@@ -206,7 +2997,7 @@
       <w:r>
         <w:t xml:space="preserve">. </w:t>
       </w:r>
-      <w:hyperlink r:id="rId7" w:history="1">
+      <w:hyperlink r:id="rId32" w:history="1">
         <w:r>
           <w:rPr>
             <w:rStyle w:val="Hyperlink"/>
@@ -222,85 +3013,119 @@
     </w:p>
     <w:p>
       <w:r>
-        <w:t>Context APIs can naturally be</w:t>
-      </w:r>
-      <w:r>
-        <w:t xml:space="preserve"> easily</w:t>
-      </w:r>
-      <w:r>
-        <w:t xml:space="preserve"> integrated with the rest of the </w:t>
-      </w:r>
-      <w:r>
-        <w:t>components</w:t>
-      </w:r>
-      <w:r>
-        <w:t>, both child and parent.</w:t>
+        <w:t xml:space="preserve">Context APIs can naturally be integrated with the rest of the </w:t>
+      </w:r>
+      <w:r>
+        <w:t>components in the layered architectural pattern.</w:t>
+      </w:r>
+    </w:p>
+    <w:p>
+      <w:r>
+        <w:drawing>
+          <wp:inline distT="0" distB="0" distL="0" distR="0" wp14:anchorId="490723C8" wp14:editId="4F95DE61">
+            <wp:extent cx="5507665" cy="3268705"/>
+            <wp:effectExtent l="0" t="0" r="0" b="8255"/>
+            <wp:docPr id="363851437" name="Picture 2" descr="A diagram of a computer program&#10;&#10;Description automatically generated with medium confidence"/>
+            <wp:cNvGraphicFramePr>
+              <a:graphicFrameLocks xmlns:a="http://schemas.openxmlformats.org/drawingml/2006/main" noChangeAspect="1"/>
+            </wp:cNvGraphicFramePr>
+            <a:graphic xmlns:a="http://schemas.openxmlformats.org/drawingml/2006/main">
+              <a:graphicData uri="http://schemas.openxmlformats.org/drawingml/2006/picture">
+                <pic:pic xmlns:pic="http://schemas.openxmlformats.org/drawingml/2006/picture">
+                  <pic:nvPicPr>
+                    <pic:cNvPr id="363851437" name="Picture 2" descr="A diagram of a computer program&#10;&#10;Description automatically generated with medium confidence"/>
+                    <pic:cNvPicPr>
+                      <a:picLocks noChangeAspect="1" noChangeArrowheads="1"/>
+                    </pic:cNvPicPr>
+                  </pic:nvPicPr>
+                  <pic:blipFill>
+                    <a:blip r:embed="rId33" cstate="print">
+                      <a:extLst>
+                        <a:ext uri="{28A0092B-C50C-407E-A947-70E740481C1C}">
+                          <a14:useLocalDpi xmlns:a14="http://schemas.microsoft.com/office/drawing/2010/main" val="0"/>
+                        </a:ext>
+                      </a:extLst>
+                    </a:blip>
+                    <a:srcRect/>
+                    <a:stretch>
+                      <a:fillRect/>
+                    </a:stretch>
+                  </pic:blipFill>
+                  <pic:spPr bwMode="auto">
+                    <a:xfrm>
+                      <a:off x="0" y="0"/>
+                      <a:ext cx="5509595" cy="3269850"/>
+                    </a:xfrm>
+                    <a:prstGeom prst="rect">
+                      <a:avLst/>
+                    </a:prstGeom>
+                    <a:noFill/>
+                    <a:ln>
+                      <a:noFill/>
+                    </a:ln>
+                  </pic:spPr>
+                </pic:pic>
+              </a:graphicData>
+            </a:graphic>
+          </wp:inline>
+        </w:drawing>
       </w:r>
     </w:p>
     <w:p/>
-    <w:p/>
     <w:p>
       <w:pPr>
         <w:pStyle w:val="Heading2"/>
       </w:pPr>
       <w:r>
+        <w:t>Testing</w:t>
+      </w:r>
+    </w:p>
+    <w:p>
+      <w:pPr>
+        <w:pStyle w:val="Subtitle"/>
+      </w:pPr>
+      <w:r>
+        <w:t>Description of testing approach and (automated) tests</w:t>
+      </w:r>
+    </w:p>
+    <w:p>
+      <w:r>
+        <w:t>Application tests are implemented via Jest.</w:t>
+      </w:r>
+    </w:p>
+    <w:p>
+      <w:r>
+        <w:t xml:space="preserve">Tests can be manually ran using </w:t>
+      </w:r>
+      <w:r>
+        <w:t>‘npm test’ when in the app’s folder.</w:t>
+      </w:r>
+    </w:p>
+    <w:p>
+      <w:r>
+        <w:t xml:space="preserve">Ideally, we aim to create unit tests of all the minor parts, but core, of the application, such as data format conversion, </w:t>
+      </w:r>
+      <w:r>
+        <w:t xml:space="preserve">layer generation, </w:t>
+      </w:r>
+      <w:r>
+        <w:t>reactions to context changes, among others.</w:t>
+      </w:r>
+    </w:p>
+    <w:p>
+      <w:r>
+        <w:t xml:space="preserve">With the provided time, this is very </w:t>
+      </w:r>
+      <w:r>
+        <w:t>ambitious, so consider us satisfied if non-ui components are fully tested.</w:t>
+      </w:r>
+    </w:p>
+    <w:p>
+      <w:pPr>
+        <w:pStyle w:val="Heading3"/>
+      </w:pPr>
+      <w:r>
         <w:lastRenderedPageBreak/>
-        <w:t>Testing</w:t>
-      </w:r>
-    </w:p>
-    <w:p>
-      <w:pPr>
-        <w:pStyle w:val="Subtitle"/>
-      </w:pPr>
-      <w:r>
-        <w:t>Description of testing approach and (automated) tests</w:t>
-      </w:r>
-    </w:p>
-    <w:p>
-      <w:r>
-        <w:t>Application tests are implemented via Jest.</w:t>
-      </w:r>
-      <w:r>
-        <w:t xml:space="preserve"> </w:t>
-      </w:r>
-      <w:r>
-        <w:t xml:space="preserve">Ideally, we aim to create unit tests of all the minor parts, but core, of the application, such as data format conversion, </w:t>
-      </w:r>
-      <w:r>
-        <w:t xml:space="preserve">layer generation, </w:t>
-      </w:r>
-      <w:r>
-        <w:t>reactions to context changes, among others.</w:t>
-      </w:r>
-      <w:r>
-        <w:t xml:space="preserve"> </w:t>
-      </w:r>
-      <w:r>
-        <w:t xml:space="preserve">With the </w:t>
-      </w:r>
-      <w:r>
-        <w:t>time provided</w:t>
-      </w:r>
-      <w:r>
-        <w:t xml:space="preserve">, this is very </w:t>
-      </w:r>
-      <w:r>
-        <w:t>ambitious, so consider us satisfied if non-</w:t>
-      </w:r>
-      <w:proofErr w:type="spellStart"/>
-      <w:r>
-        <w:t>ui</w:t>
-      </w:r>
-      <w:proofErr w:type="spellEnd"/>
-      <w:r>
-        <w:t xml:space="preserve"> components are fully tested.</w:t>
-      </w:r>
-    </w:p>
-    <w:p>
-      <w:pPr>
-        <w:pStyle w:val="Heading3"/>
-      </w:pPr>
-      <w:r>
         <w:t>Automated Tests</w:t>
       </w:r>
     </w:p>
@@ -323,17 +3148,11 @@
       <w:r>
         <w:t xml:space="preserve"> that </w:t>
       </w:r>
-      <w:proofErr w:type="gramStart"/>
-      <w:r>
-        <w:t>commits</w:t>
-      </w:r>
-      <w:proofErr w:type="gramEnd"/>
-      <w:r>
-        <w:t xml:space="preserve"> to the main branch are compliant.</w:t>
-      </w:r>
-      <w:r>
-        <w:t xml:space="preserve"> </w:t>
-      </w:r>
+      <w:r>
+        <w:t>commits to the main branch are compliant.</w:t>
+      </w:r>
+    </w:p>
+    <w:p>
       <w:r>
         <w:t>Its goal is to test that the CI</w:t>
       </w:r>
@@ -385,6 +3204,7 @@
         <w:t>If a commit fails one of these steps, it will not be allowed into the main branch.</w:t>
       </w:r>
     </w:p>
+    <w:p/>
     <w:p>
       <w:pPr>
         <w:pStyle w:val="Heading2"/>
@@ -398,7 +3218,13 @@
         <w:pStyle w:val="Subtitle"/>
       </w:pPr>
       <w:r>
-        <w:t>Reflection on why something does not work (yet) and how this can be addressed</w:t>
+        <w:t>Reflection on why something does</w:t>
+      </w:r>
+      <w:r>
+        <w:t xml:space="preserve"> </w:t>
+      </w:r>
+      <w:r>
+        <w:t>not work (yet) and how this can be addressed</w:t>
       </w:r>
     </w:p>
     <w:p>
@@ -422,15 +3248,7 @@
         </w:numPr>
       </w:pPr>
       <w:r>
-        <w:t xml:space="preserve">Goal was to hand over </w:t>
-      </w:r>
-      <w:proofErr w:type="gramStart"/>
-      <w:r>
-        <w:t>task</w:t>
-      </w:r>
-      <w:proofErr w:type="gramEnd"/>
-      <w:r>
-        <w:t xml:space="preserve"> to team member to give me time to work on supporting less</w:t>
+        <w:t>Goal was to hand over task to team member to give me time to work on supporting less</w:t>
       </w:r>
       <w:r>
         <w:t xml:space="preserve"> capable team members, but he fell ill during the critical development time</w:t>
@@ -439,13 +3257,7 @@
         <w:t>.</w:t>
       </w:r>
       <w:r>
-        <w:t xml:space="preserve"> </w:t>
-      </w:r>
-      <w:r>
-        <w:t>I proceeded</w:t>
-      </w:r>
-      <w:r>
-        <w:t xml:space="preserve"> to develop the component-communication framework myself</w:t>
+        <w:t xml:space="preserve"> Proceeded to develop the component-communication framework myself</w:t>
       </w:r>
       <w:r>
         <w:t>, and although some shared attributes are likely missing, it’s finished for the most part</w:t>
@@ -475,10 +3287,7 @@
         </w:numPr>
       </w:pPr>
       <w:r>
-        <w:t>I had</w:t>
-      </w:r>
-      <w:r>
-        <w:t xml:space="preserve"> to involve myself a lot more than expected for the implementation of the Map Component. </w:t>
+        <w:t xml:space="preserve">Had to involve myself a lot more than expected for the implementation of the Map Component. </w:t>
       </w:r>
       <w:r>
         <w:t xml:space="preserve">Team </w:t>
@@ -496,15 +3305,7 @@
         <w:t xml:space="preserve">OTP </w:t>
       </w:r>
       <w:r>
-        <w:t xml:space="preserve">data import into the </w:t>
-      </w:r>
-      <w:proofErr w:type="spellStart"/>
-      <w:r>
-        <w:t>MapBox</w:t>
-      </w:r>
-      <w:proofErr w:type="spellEnd"/>
-      <w:r>
-        <w:t xml:space="preserve"> component</w:t>
+        <w:t>data import into the MapBox component</w:t>
       </w:r>
       <w:r>
         <w:t xml:space="preserve">. Will create a framework with interfaces to simplify approach, and team </w:t>
@@ -549,35 +3350,7 @@
         </w:numPr>
       </w:pPr>
       <w:r>
-        <w:t xml:space="preserve">I’m not fully familiar with the correct approach to using and loading layers into </w:t>
-      </w:r>
-      <w:proofErr w:type="spellStart"/>
-      <w:r>
-        <w:t>MapBox</w:t>
-      </w:r>
-      <w:proofErr w:type="spellEnd"/>
-      <w:r>
-        <w:t xml:space="preserve">, but currently the raw data is provided to the client, and then it </w:t>
-      </w:r>
-      <w:r>
-        <w:lastRenderedPageBreak/>
-        <w:t xml:space="preserve">renders the map. This might be an issue further on, and we might have to render the map first </w:t>
-      </w:r>
-      <w:proofErr w:type="gramStart"/>
-      <w:r>
-        <w:t>in</w:t>
-      </w:r>
-      <w:proofErr w:type="gramEnd"/>
-      <w:r>
-        <w:t xml:space="preserve"> the </w:t>
-      </w:r>
-      <w:proofErr w:type="gramStart"/>
-      <w:r>
-        <w:t>back-end</w:t>
-      </w:r>
-      <w:proofErr w:type="gramEnd"/>
-      <w:r>
-        <w:t>, and then share it to the client.</w:t>
+        <w:t>I’m not fully familiar with the correct approach to using and loading layers into MapBox, but currently the raw data is provided to the client, and then it renders the map. This might be an issue further on, and we might have to render the map first in the back-end, and then share it to the client.</w:t>
       </w:r>
     </w:p>
     <w:p>
@@ -601,6 +3374,7 @@
         </w:numPr>
       </w:pPr>
       <w:r>
+        <w:lastRenderedPageBreak/>
         <w:t xml:space="preserve">API-Key needed to access the LVB APIs is currently exposed to the client. This is not ideal, and it poses a security risk. </w:t>
       </w:r>
       <w:r>
@@ -763,7 +3537,10 @@
         </w:numPr>
       </w:pPr>
       <w:r>
-        <w:t>Implementation of Environment Variables.</w:t>
+        <w:t>Implementation of Environment Variables</w:t>
+      </w:r>
+      <w:r>
+        <w:t>.</w:t>
       </w:r>
     </w:p>
     <w:p>
@@ -786,11 +3563,9 @@
           <w:numId w:val="1"/>
         </w:numPr>
       </w:pPr>
-      <w:proofErr w:type="spellStart"/>
       <w:r>
         <w:t>sampleService</w:t>
       </w:r>
-      <w:proofErr w:type="spellEnd"/>
     </w:p>
     <w:p>
       <w:pPr>
@@ -800,11 +3575,9 @@
           <w:numId w:val="1"/>
         </w:numPr>
       </w:pPr>
-      <w:proofErr w:type="spellStart"/>
       <w:r>
         <w:t>stopMonitorService</w:t>
       </w:r>
-      <w:proofErr w:type="spellEnd"/>
     </w:p>
     <w:p>
       <w:pPr>
@@ -814,11 +3587,9 @@
           <w:numId w:val="1"/>
         </w:numPr>
       </w:pPr>
-      <w:proofErr w:type="spellStart"/>
       <w:r>
         <w:t>routingService</w:t>
       </w:r>
-      <w:proofErr w:type="spellEnd"/>
     </w:p>
     <w:p>
       <w:pPr>
@@ -828,11 +3599,9 @@
           <w:numId w:val="1"/>
         </w:numPr>
       </w:pPr>
-      <w:proofErr w:type="spellStart"/>
       <w:r>
         <w:t>autocompleteService</w:t>
       </w:r>
-      <w:proofErr w:type="spellEnd"/>
     </w:p>
     <w:p>
       <w:pPr>
@@ -899,11 +3668,9 @@
           <w:numId w:val="1"/>
         </w:numPr>
       </w:pPr>
-      <w:proofErr w:type="spellStart"/>
       <w:r>
         <w:t>sampleContext</w:t>
       </w:r>
-      <w:proofErr w:type="spellEnd"/>
     </w:p>
     <w:p>
       <w:pPr>
@@ -925,11 +3692,9 @@
           <w:numId w:val="1"/>
         </w:numPr>
       </w:pPr>
-      <w:proofErr w:type="spellStart"/>
       <w:r>
         <w:t>settingsContext</w:t>
       </w:r>
-      <w:proofErr w:type="spellEnd"/>
     </w:p>
     <w:p>
       <w:pPr>
@@ -939,11 +3704,9 @@
           <w:numId w:val="1"/>
         </w:numPr>
       </w:pPr>
-      <w:proofErr w:type="spellStart"/>
       <w:r>
         <w:t>uiContext</w:t>
       </w:r>
-      <w:proofErr w:type="spellEnd"/>
     </w:p>
     <w:p>
       <w:pPr>
@@ -953,11 +3716,9 @@
           <w:numId w:val="1"/>
         </w:numPr>
       </w:pPr>
-      <w:proofErr w:type="spellStart"/>
       <w:r>
         <w:t>mapContext</w:t>
       </w:r>
-      <w:proofErr w:type="spellEnd"/>
     </w:p>
     <w:p>
       <w:pPr>
@@ -968,7 +3729,6 @@
         </w:numPr>
       </w:pPr>
       <w:r>
-        <w:lastRenderedPageBreak/>
         <w:t xml:space="preserve">Implementation of Data Context Interface, standardized API access hook, and </w:t>
       </w:r>
       <w:r>
@@ -995,11 +3755,9 @@
           <w:numId w:val="1"/>
         </w:numPr>
       </w:pPr>
-      <w:proofErr w:type="spellStart"/>
       <w:r>
         <w:t>routingDataContext</w:t>
       </w:r>
-      <w:proofErr w:type="spellEnd"/>
     </w:p>
     <w:p>
       <w:pPr>
@@ -1009,11 +3767,10 @@
           <w:numId w:val="1"/>
         </w:numPr>
       </w:pPr>
-      <w:proofErr w:type="spellStart"/>
-      <w:r>
+      <w:r>
+        <w:lastRenderedPageBreak/>
         <w:t>stopmonitorDataContext</w:t>
       </w:r>
-      <w:proofErr w:type="spellEnd"/>
     </w:p>
     <w:p>
       <w:pPr>
@@ -1023,11 +3780,9 @@
           <w:numId w:val="1"/>
         </w:numPr>
       </w:pPr>
-      <w:proofErr w:type="spellStart"/>
       <w:r>
         <w:t>autocompleteDataContext</w:t>
       </w:r>
-      <w:proofErr w:type="spellEnd"/>
     </w:p>
     <w:p>
       <w:pPr>
@@ -1070,11 +3825,9 @@
           <w:numId w:val="1"/>
         </w:numPr>
       </w:pPr>
-      <w:proofErr w:type="spellStart"/>
       <w:r>
         <w:t>autocompleteComponent</w:t>
       </w:r>
-      <w:proofErr w:type="spellEnd"/>
     </w:p>
     <w:p>
       <w:pPr>
@@ -1084,11 +3837,9 @@
           <w:numId w:val="1"/>
         </w:numPr>
       </w:pPr>
-      <w:proofErr w:type="spellStart"/>
       <w:r>
         <w:t>counterComponent</w:t>
       </w:r>
-      <w:proofErr w:type="spellEnd"/>
     </w:p>
     <w:p>
       <w:pPr>
@@ -1098,11 +3849,9 @@
           <w:numId w:val="1"/>
         </w:numPr>
       </w:pPr>
-      <w:proofErr w:type="spellStart"/>
       <w:r>
         <w:t>settingsComponent</w:t>
       </w:r>
-      <w:proofErr w:type="spellEnd"/>
     </w:p>
     <w:p>
       <w:pPr>
@@ -1211,11 +3960,9 @@
           <w:numId w:val="1"/>
         </w:numPr>
       </w:pPr>
-      <w:proofErr w:type="spellStart"/>
       <w:r>
         <w:t>ItineraryLayer</w:t>
       </w:r>
-      <w:proofErr w:type="spellEnd"/>
     </w:p>
     <w:p>
       <w:pPr>
@@ -2588,7 +5335,6 @@
   <w:style w:type="character" w:default="1" w:styleId="DefaultParagraphFont">
     <w:name w:val="Default Paragraph Font"/>
     <w:uiPriority w:val="1"/>
-    <w:semiHidden/>
     <w:unhideWhenUsed/>
   </w:style>
   <w:style w:type="table" w:default="1" w:styleId="TableNormal">

</xml_diff>